<commit_message>
Add initial terms of service
</commit_message>
<xml_diff>
--- a/content/assets/OnePageSoftware.com Privacy Policy Text.docx
+++ b/content/assets/OnePageSoftware.com Privacy Policy Text.docx
@@ -1,6 +1,6 @@
 
 <file path=word/document.xml><?xml version="1.0" encoding="utf-8"?>
-<w:document xmlns:wpc="http://schemas.microsoft.com/office/word/2010/wordprocessingCanvas" xmlns:cx="http://schemas.microsoft.com/office/drawing/2014/chartex" xmlns:cx1="http://schemas.microsoft.com/office/drawing/2015/9/8/chartex" xmlns:cx2="http://schemas.microsoft.com/office/drawing/2015/10/21/chartex" xmlns:cx3="http://schemas.microsoft.com/office/drawing/2016/5/9/chartex" xmlns:cx4="http://schemas.microsoft.com/office/drawing/2016/5/10/chartex" xmlns:cx5="http://schemas.microsoft.com/office/drawing/2016/5/11/chartex" xmlns:cx6="http://schemas.microsoft.com/office/drawing/2016/5/12/chartex" xmlns:cx7="http://schemas.microsoft.com/office/drawing/2016/5/13/chartex" xmlns:cx8="http://schemas.microsoft.com/office/drawing/2016/5/14/chartex" xmlns:mc="http://schemas.openxmlformats.org/markup-compatibility/2006" xmlns:aink="http://schemas.microsoft.com/office/drawing/2016/ink" xmlns:am3d="http://schemas.microsoft.com/office/drawing/2017/model3d" xmlns:o="urn:schemas-microsoft-com:office:office" xmlns:r="http://schemas.openxmlformats.org/officeDocument/2006/relationships" xmlns:m="http://schemas.openxmlformats.org/officeDocument/2006/math" xmlns:v="urn:schemas-microsoft-com:vml" xmlns:wp14="http://schemas.microsoft.com/office/word/2010/wordprocessingDrawing" xmlns:wp="http://schemas.openxmlformats.org/drawingml/2006/wordprocessingDrawing" xmlns:w10="urn:schemas-microsoft-com:office:word" xmlns:w="http://schemas.openxmlformats.org/wordprocessingml/2006/main" xmlns:w14="http://schemas.microsoft.com/office/word/2010/wordml" xmlns:w15="http://schemas.microsoft.com/office/word/2012/wordml" xmlns:w16cid="http://schemas.microsoft.com/office/word/2016/wordml/cid" xmlns:w16se="http://schemas.microsoft.com/office/word/2015/wordml/symex" xmlns:wpg="http://schemas.microsoft.com/office/word/2010/wordprocessingGroup" xmlns:wpi="http://schemas.microsoft.com/office/word/2010/wordprocessingInk" xmlns:wne="http://schemas.microsoft.com/office/word/2006/wordml" xmlns:wps="http://schemas.microsoft.com/office/word/2010/wordprocessingShape" mc:Ignorable="w14 w15 w16se w16cid wp14">
+<w:document xmlns:wpc="http://schemas.microsoft.com/office/word/2010/wordprocessingCanvas" xmlns:mo="http://schemas.microsoft.com/office/mac/office/2008/main" xmlns:mc="http://schemas.openxmlformats.org/markup-compatibility/2006" xmlns:mv="urn:schemas-microsoft-com:mac:vml" xmlns:o="urn:schemas-microsoft-com:office:office" xmlns:r="http://schemas.openxmlformats.org/officeDocument/2006/relationships" xmlns:m="http://schemas.openxmlformats.org/officeDocument/2006/math" xmlns:v="urn:schemas-microsoft-com:vml" xmlns:wp14="http://schemas.microsoft.com/office/word/2010/wordprocessingDrawing" xmlns:wp="http://schemas.openxmlformats.org/drawingml/2006/wordprocessingDrawing" xmlns:w10="urn:schemas-microsoft-com:office:word" xmlns:w="http://schemas.openxmlformats.org/wordprocessingml/2006/main" xmlns:w14="http://schemas.microsoft.com/office/word/2010/wordml" xmlns:w15="http://schemas.microsoft.com/office/word/2012/wordml" xmlns:wpg="http://schemas.microsoft.com/office/word/2010/wordprocessingGroup" xmlns:wpi="http://schemas.microsoft.com/office/word/2010/wordprocessingInk" xmlns:wne="http://schemas.microsoft.com/office/word/2006/wordml" xmlns:wps="http://schemas.microsoft.com/office/word/2010/wordprocessingShape" mc:Ignorable="w14 w15 wp14">
   <w:body>
     <w:p>
       <w:pPr>
@@ -629,602 +629,1162 @@
           <w:color w:val="000000"/>
         </w:rPr>
       </w:pPr>
+      <w:r>
+        <w:rPr>
+          <w:rFonts w:ascii="Times New Roman" w:eastAsia="Times New Roman" w:hAnsi="Times New Roman" w:cs="Times New Roman"/>
+          <w:color w:val="000000"/>
+        </w:rPr>
+        <w:br/>
+      </w:r>
+      <w:r>
+        <w:rPr>
+          <w:rFonts w:ascii="Times New Roman" w:eastAsia="Times New Roman" w:hAnsi="Times New Roman" w:cs="Times New Roman"/>
+          <w:b/>
+          <w:bCs/>
+          <w:color w:val="000000"/>
+        </w:rPr>
+        <w:t>We use cookies to:</w:t>
+      </w:r>
+    </w:p>
+    <w:p>
+      <w:pPr>
+        <w:spacing w:after="0" w:line="240" w:lineRule="auto"/>
+        <w:jc w:val="both"/>
+        <w:rPr>
+          <w:rFonts w:ascii="Times New Roman" w:eastAsia="Times New Roman" w:hAnsi="Times New Roman" w:cs="Times New Roman"/>
+          <w:color w:val="000000"/>
+        </w:rPr>
+      </w:pPr>
+      <w:r>
+        <w:rPr>
+          <w:rFonts w:ascii="Times New Roman" w:eastAsia="Times New Roman" w:hAnsi="Times New Roman" w:cs="Times New Roman"/>
+          <w:color w:val="000000"/>
+        </w:rPr>
+        <w:t>      </w:t>
+      </w:r>
+      <w:r>
+        <w:rPr>
+          <w:rFonts w:ascii="Times New Roman" w:eastAsia="Times New Roman" w:hAnsi="Times New Roman" w:cs="Times New Roman"/>
+          <w:b/>
+          <w:bCs/>
+          <w:color w:val="000000"/>
+        </w:rPr>
+        <w:t>•</w:t>
+      </w:r>
+      <w:r>
+        <w:rPr>
+          <w:rFonts w:ascii="Times New Roman" w:eastAsia="Times New Roman" w:hAnsi="Times New Roman" w:cs="Times New Roman"/>
+          <w:color w:val="000000"/>
+        </w:rPr>
+        <w:t> Help remember and process the items in the shopping cart.</w:t>
+      </w:r>
+    </w:p>
+    <w:p>
+      <w:pPr>
+        <w:spacing w:after="0" w:line="240" w:lineRule="auto"/>
+        <w:jc w:val="both"/>
+        <w:rPr>
+          <w:rFonts w:ascii="Times New Roman" w:eastAsia="Times New Roman" w:hAnsi="Times New Roman" w:cs="Times New Roman"/>
+          <w:color w:val="000000"/>
+        </w:rPr>
+      </w:pPr>
+      <w:r>
+        <w:rPr>
+          <w:rFonts w:ascii="Times New Roman" w:eastAsia="Times New Roman" w:hAnsi="Times New Roman" w:cs="Times New Roman"/>
+          <w:color w:val="000000"/>
+        </w:rPr>
+        <w:t>      </w:t>
+      </w:r>
+      <w:r>
+        <w:rPr>
+          <w:rFonts w:ascii="Times New Roman" w:eastAsia="Times New Roman" w:hAnsi="Times New Roman" w:cs="Times New Roman"/>
+          <w:b/>
+          <w:bCs/>
+          <w:color w:val="000000"/>
+        </w:rPr>
+        <w:t>•</w:t>
+      </w:r>
+      <w:r>
+        <w:rPr>
+          <w:rFonts w:ascii="Times New Roman" w:eastAsia="Times New Roman" w:hAnsi="Times New Roman" w:cs="Times New Roman"/>
+          <w:color w:val="000000"/>
+        </w:rPr>
+        <w:t> Compile aggregate data about site traffic and site interactions in order to offer better site experiences and tools in the future. We may also use trusted third-party services that track this information on our behalf.</w:t>
+      </w:r>
+    </w:p>
+    <w:p>
+      <w:pPr>
+        <w:spacing w:after="0" w:line="240" w:lineRule="auto"/>
+        <w:jc w:val="both"/>
+        <w:rPr>
+          <w:rFonts w:ascii="Times New Roman" w:eastAsia="Times New Roman" w:hAnsi="Times New Roman" w:cs="Times New Roman"/>
+          <w:color w:val="000000"/>
+        </w:rPr>
+      </w:pPr>
+      <w:r>
+        <w:rPr>
+          <w:rFonts w:ascii="Times New Roman" w:eastAsia="Times New Roman" w:hAnsi="Times New Roman" w:cs="Times New Roman"/>
+          <w:color w:val="000000"/>
+        </w:rPr>
+        <w:br/>
+        <w:t>You can choose to have your computer warn you each time a cookie is being sent, or you can choose to turn off all cookies. You do this through your browser settings. Since browser is a little different, look at your browser's Help Menu to learn the correct way to modify your cookies.</w:t>
+      </w:r>
+    </w:p>
+    <w:p>
+      <w:pPr>
+        <w:spacing w:after="0" w:line="240" w:lineRule="auto"/>
+        <w:jc w:val="both"/>
+        <w:rPr>
+          <w:rFonts w:ascii="Times New Roman" w:eastAsia="Times New Roman" w:hAnsi="Times New Roman" w:cs="Times New Roman"/>
+          <w:color w:val="000000"/>
+        </w:rPr>
+      </w:pPr>
+    </w:p>
+    <w:p>
+      <w:pPr>
+        <w:spacing w:after="0" w:line="240" w:lineRule="auto"/>
+        <w:jc w:val="both"/>
+        <w:rPr>
+          <w:rFonts w:ascii="Times New Roman" w:eastAsia="Times New Roman" w:hAnsi="Times New Roman" w:cs="Times New Roman"/>
+          <w:color w:val="000000"/>
+        </w:rPr>
+      </w:pPr>
+      <w:r>
+        <w:rPr>
+          <w:rFonts w:ascii="Times New Roman" w:eastAsia="Times New Roman" w:hAnsi="Times New Roman" w:cs="Times New Roman"/>
+          <w:color w:val="000000"/>
+        </w:rPr>
+        <w:t>If you turn cookies off, some features will be disabled. It won't affect the user's experience that make your site experience more efficient and may not function properly.</w:t>
+      </w:r>
+    </w:p>
+    <w:p>
+      <w:pPr>
+        <w:spacing w:after="0" w:line="240" w:lineRule="auto"/>
+        <w:jc w:val="both"/>
+        <w:rPr>
+          <w:rFonts w:ascii="Times New Roman" w:eastAsia="Times New Roman" w:hAnsi="Times New Roman" w:cs="Times New Roman"/>
+          <w:color w:val="000000"/>
+        </w:rPr>
+      </w:pPr>
+    </w:p>
+    <w:p>
+      <w:pPr>
+        <w:spacing w:after="0" w:line="240" w:lineRule="auto"/>
+        <w:jc w:val="both"/>
+        <w:rPr>
+          <w:rFonts w:ascii="Times New Roman" w:eastAsia="Times New Roman" w:hAnsi="Times New Roman" w:cs="Times New Roman"/>
+          <w:color w:val="000000"/>
+        </w:rPr>
+      </w:pPr>
+      <w:r>
+        <w:rPr>
+          <w:rFonts w:ascii="Times New Roman" w:eastAsia="Times New Roman" w:hAnsi="Times New Roman" w:cs="Times New Roman"/>
+          <w:color w:val="000000"/>
+        </w:rPr>
+        <w:t xml:space="preserve">However, you will still be able to place </w:t>
+      </w:r>
+      <w:proofErr w:type="gramStart"/>
+      <w:r>
+        <w:rPr>
+          <w:rFonts w:ascii="Times New Roman" w:eastAsia="Times New Roman" w:hAnsi="Times New Roman" w:cs="Times New Roman"/>
+          <w:color w:val="000000"/>
+        </w:rPr>
+        <w:t>orders .</w:t>
+      </w:r>
+      <w:proofErr w:type="gramEnd"/>
+    </w:p>
+    <w:p>
+      <w:pPr>
+        <w:spacing w:after="0" w:line="240" w:lineRule="auto"/>
+        <w:jc w:val="both"/>
+        <w:rPr>
+          <w:rFonts w:ascii="Times New Roman" w:eastAsia="Times New Roman" w:hAnsi="Times New Roman" w:cs="Times New Roman"/>
+          <w:color w:val="000000"/>
+        </w:rPr>
+      </w:pPr>
+      <w:r>
+        <w:rPr>
+          <w:rFonts w:ascii="Times New Roman" w:eastAsia="Times New Roman" w:hAnsi="Times New Roman" w:cs="Times New Roman"/>
+          <w:color w:val="000000"/>
+        </w:rPr>
+        <w:br/>
+      </w:r>
+    </w:p>
+    <w:p>
+      <w:pPr>
+        <w:spacing w:after="0" w:line="240" w:lineRule="auto"/>
+        <w:jc w:val="both"/>
+        <w:rPr>
+          <w:rFonts w:ascii="Times New Roman" w:eastAsia="Times New Roman" w:hAnsi="Times New Roman" w:cs="Times New Roman"/>
+          <w:color w:val="000000"/>
+        </w:rPr>
+      </w:pPr>
+      <w:r>
+        <w:rPr>
+          <w:rFonts w:ascii="Times New Roman" w:eastAsia="Times New Roman" w:hAnsi="Times New Roman" w:cs="Times New Roman"/>
+          <w:b/>
+          <w:bCs/>
+          <w:color w:val="000000"/>
+        </w:rPr>
+        <w:t>Third-party disclosure</w:t>
+      </w:r>
+    </w:p>
+    <w:p>
+      <w:pPr>
+        <w:spacing w:after="0" w:line="240" w:lineRule="auto"/>
+        <w:jc w:val="both"/>
+        <w:rPr>
+          <w:rFonts w:ascii="Times New Roman" w:eastAsia="Times New Roman" w:hAnsi="Times New Roman" w:cs="Times New Roman"/>
+          <w:color w:val="000000"/>
+        </w:rPr>
+      </w:pPr>
+    </w:p>
+    <w:p>
+      <w:pPr>
+        <w:spacing w:after="0" w:line="240" w:lineRule="auto"/>
+        <w:jc w:val="both"/>
+        <w:rPr>
+          <w:rFonts w:ascii="Times New Roman" w:eastAsia="Times New Roman" w:hAnsi="Times New Roman" w:cs="Times New Roman"/>
+          <w:color w:val="000000"/>
+        </w:rPr>
+      </w:pPr>
+      <w:r>
+        <w:rPr>
+          <w:rFonts w:ascii="Times New Roman" w:eastAsia="Times New Roman" w:hAnsi="Times New Roman" w:cs="Times New Roman"/>
+          <w:color w:val="000000"/>
+        </w:rPr>
+        <w:t>We do not sell, trade, or otherwise transfer to outside parties your Personally Identifiable Information unless we provide users with advance notice. This does not include website hosting partners and other parties who assist us in operating our website, conducting our business, or serving our users, so long as those parties agree to keep this information confidential. We may also release information when it's release is appropriate to comply with the law, enforce our site policies, or protect ours or others' rights, property or safety. </w:t>
+      </w:r>
+      <w:r>
+        <w:rPr>
+          <w:rFonts w:ascii="Times New Roman" w:eastAsia="Times New Roman" w:hAnsi="Times New Roman" w:cs="Times New Roman"/>
+          <w:color w:val="000000"/>
+        </w:rPr>
+        <w:br/>
+      </w:r>
+      <w:r>
+        <w:rPr>
+          <w:rFonts w:ascii="Times New Roman" w:eastAsia="Times New Roman" w:hAnsi="Times New Roman" w:cs="Times New Roman"/>
+          <w:color w:val="000000"/>
+        </w:rPr>
+        <w:br/>
+        <w:t>However, non-personally identifiable visitor information may be provided to other parties for marketing, advertising, or other uses.</w:t>
+      </w:r>
+    </w:p>
+    <w:p>
+      <w:pPr>
+        <w:spacing w:after="0" w:line="240" w:lineRule="auto"/>
+        <w:jc w:val="both"/>
+        <w:rPr>
+          <w:rFonts w:ascii="Times New Roman" w:eastAsia="Times New Roman" w:hAnsi="Times New Roman" w:cs="Times New Roman"/>
+          <w:color w:val="000000"/>
+        </w:rPr>
+      </w:pPr>
+    </w:p>
+    <w:p>
+      <w:pPr>
+        <w:spacing w:after="0" w:line="240" w:lineRule="auto"/>
+        <w:jc w:val="both"/>
+        <w:rPr>
+          <w:rFonts w:ascii="Times New Roman" w:eastAsia="Times New Roman" w:hAnsi="Times New Roman" w:cs="Times New Roman"/>
+          <w:color w:val="000000"/>
+        </w:rPr>
+      </w:pPr>
+      <w:r>
+        <w:rPr>
+          <w:rFonts w:ascii="Times New Roman" w:eastAsia="Times New Roman" w:hAnsi="Times New Roman" w:cs="Times New Roman"/>
+          <w:b/>
+          <w:bCs/>
+          <w:color w:val="000000"/>
+        </w:rPr>
+        <w:t>Third-party links</w:t>
+      </w:r>
+    </w:p>
+    <w:p>
+      <w:pPr>
+        <w:spacing w:after="0" w:line="240" w:lineRule="auto"/>
+        <w:jc w:val="both"/>
+        <w:rPr>
+          <w:rFonts w:ascii="Times New Roman" w:eastAsia="Times New Roman" w:hAnsi="Times New Roman" w:cs="Times New Roman"/>
+          <w:color w:val="000000"/>
+        </w:rPr>
+      </w:pPr>
+    </w:p>
+    <w:p>
+      <w:pPr>
+        <w:spacing w:after="0" w:line="240" w:lineRule="auto"/>
+        <w:jc w:val="both"/>
+        <w:rPr>
+          <w:rFonts w:ascii="Times New Roman" w:eastAsia="Times New Roman" w:hAnsi="Times New Roman" w:cs="Times New Roman"/>
+          <w:color w:val="000000"/>
+        </w:rPr>
+      </w:pPr>
+      <w:r>
+        <w:rPr>
+          <w:rFonts w:ascii="Times New Roman" w:eastAsia="Times New Roman" w:hAnsi="Times New Roman" w:cs="Times New Roman"/>
+          <w:color w:val="000000"/>
+        </w:rPr>
+        <w:t>Occasionally, at our discretion, we may include or offer third-party products or services on our website. These third-party sites have separate and independent privacy policies. We therefore have no responsibility or liability for the content and activities of these linked sites. Nonetheless, we seek to protect the integrity of our site and welcome any feedback about these sites.</w:t>
+      </w:r>
+    </w:p>
+    <w:p>
+      <w:pPr>
+        <w:spacing w:after="0" w:line="240" w:lineRule="auto"/>
+        <w:jc w:val="both"/>
+        <w:rPr>
+          <w:rFonts w:ascii="Times New Roman" w:eastAsia="Times New Roman" w:hAnsi="Times New Roman" w:cs="Times New Roman"/>
+          <w:color w:val="000000"/>
+        </w:rPr>
+      </w:pPr>
+    </w:p>
+    <w:p>
+      <w:pPr>
+        <w:spacing w:after="0" w:line="240" w:lineRule="auto"/>
+        <w:jc w:val="both"/>
+        <w:rPr>
+          <w:rFonts w:ascii="Times New Roman" w:eastAsia="Times New Roman" w:hAnsi="Times New Roman" w:cs="Times New Roman"/>
+          <w:color w:val="FF0000"/>
+        </w:rPr>
+      </w:pPr>
+      <w:r>
+        <w:rPr>
+          <w:rFonts w:ascii="Times New Roman" w:eastAsia="Times New Roman" w:hAnsi="Times New Roman" w:cs="Times New Roman"/>
+          <w:b/>
+          <w:bCs/>
+          <w:color w:val="FF0000"/>
+        </w:rPr>
+        <w:t>Google</w:t>
+      </w:r>
+    </w:p>
+    <w:p>
+      <w:pPr>
+        <w:spacing w:after="0" w:line="240" w:lineRule="auto"/>
+        <w:jc w:val="both"/>
+        <w:rPr>
+          <w:rFonts w:ascii="Times New Roman" w:eastAsia="Times New Roman" w:hAnsi="Times New Roman" w:cs="Times New Roman"/>
+          <w:color w:val="FF0000"/>
+        </w:rPr>
+      </w:pPr>
+    </w:p>
+    <w:p>
+      <w:pPr>
+        <w:spacing w:after="240" w:line="240" w:lineRule="auto"/>
+        <w:jc w:val="both"/>
+        <w:rPr>
+          <w:rFonts w:ascii="Times New Roman" w:eastAsia="Times New Roman" w:hAnsi="Times New Roman" w:cs="Times New Roman"/>
+          <w:color w:val="FF0000"/>
+        </w:rPr>
+      </w:pPr>
+      <w:r>
+        <w:rPr>
+          <w:rFonts w:ascii="Times New Roman" w:eastAsia="Times New Roman" w:hAnsi="Times New Roman" w:cs="Times New Roman"/>
+          <w:color w:val="FF0000"/>
+        </w:rPr>
+        <w:t>Google's advertising requirements can be summed up by Google's Advertising Principles. They are put in place to provide a positive experience for users. https://support.google.com/adwordspolicy/answer/1316548?hl=en </w:t>
+      </w:r>
+    </w:p>
+    <w:p>
+      <w:pPr>
+        <w:spacing w:after="0" w:line="240" w:lineRule="auto"/>
+        <w:jc w:val="both"/>
+        <w:rPr>
+          <w:rFonts w:ascii="Times New Roman" w:eastAsia="Times New Roman" w:hAnsi="Times New Roman" w:cs="Times New Roman"/>
+          <w:color w:val="FF0000"/>
+        </w:rPr>
+      </w:pPr>
+      <w:r>
+        <w:rPr>
+          <w:rFonts w:ascii="Times New Roman" w:eastAsia="Times New Roman" w:hAnsi="Times New Roman" w:cs="Times New Roman"/>
+          <w:color w:val="FF0000"/>
+        </w:rPr>
+        <w:t>We use Google AdSense Advertising on our website.</w:t>
+      </w:r>
+    </w:p>
+    <w:p>
+      <w:pPr>
+        <w:spacing w:after="0" w:line="240" w:lineRule="auto"/>
+        <w:jc w:val="both"/>
+        <w:rPr>
+          <w:rFonts w:ascii="Times New Roman" w:eastAsia="Times New Roman" w:hAnsi="Times New Roman" w:cs="Times New Roman"/>
+          <w:color w:val="FF0000"/>
+        </w:rPr>
+      </w:pPr>
+      <w:r>
+        <w:rPr>
+          <w:rFonts w:ascii="Times New Roman" w:eastAsia="Times New Roman" w:hAnsi="Times New Roman" w:cs="Times New Roman"/>
+          <w:color w:val="FF0000"/>
+        </w:rPr>
+        <w:br/>
+        <w:t xml:space="preserve">Google, as a third-party vendor, uses cookies to serve ads on our site. Google's use of the DART cookie </w:t>
+      </w:r>
+      <w:r>
+        <w:rPr>
+          <w:rFonts w:ascii="Times New Roman" w:eastAsia="Times New Roman" w:hAnsi="Times New Roman" w:cs="Times New Roman"/>
+          <w:color w:val="FF0000"/>
+        </w:rPr>
+        <w:lastRenderedPageBreak/>
+        <w:t>enables it to serve ads to our users based on previous visits to our site and other sites on the Internet. Users may opt-out of the use of the DART cookie by visiting the Google Ad and Content Network privacy policy.</w:t>
+      </w:r>
+    </w:p>
+    <w:p>
+      <w:pPr>
+        <w:spacing w:after="0" w:line="240" w:lineRule="auto"/>
+        <w:jc w:val="both"/>
+        <w:rPr>
+          <w:rFonts w:ascii="Times New Roman" w:eastAsia="Times New Roman" w:hAnsi="Times New Roman" w:cs="Times New Roman"/>
+          <w:color w:val="FF0000"/>
+        </w:rPr>
+      </w:pPr>
+      <w:r>
+        <w:rPr>
+          <w:rFonts w:ascii="Times New Roman" w:eastAsia="Times New Roman" w:hAnsi="Times New Roman" w:cs="Times New Roman"/>
+          <w:color w:val="FF0000"/>
+        </w:rPr>
+        <w:br/>
+      </w:r>
+      <w:r>
+        <w:rPr>
+          <w:rFonts w:ascii="Times New Roman" w:eastAsia="Times New Roman" w:hAnsi="Times New Roman" w:cs="Times New Roman"/>
+          <w:b/>
+          <w:bCs/>
+          <w:color w:val="FF0000"/>
+        </w:rPr>
+        <w:t>We have implemented the following:</w:t>
+      </w:r>
+    </w:p>
+    <w:p>
+      <w:pPr>
+        <w:spacing w:after="0" w:line="240" w:lineRule="auto"/>
+        <w:jc w:val="both"/>
+        <w:rPr>
+          <w:rFonts w:ascii="Times New Roman" w:eastAsia="Times New Roman" w:hAnsi="Times New Roman" w:cs="Times New Roman"/>
+          <w:color w:val="FF0000"/>
+        </w:rPr>
+      </w:pPr>
+      <w:r>
+        <w:rPr>
+          <w:rFonts w:ascii="Times New Roman" w:eastAsia="Times New Roman" w:hAnsi="Times New Roman" w:cs="Times New Roman"/>
+          <w:color w:val="FF0000"/>
+        </w:rPr>
+        <w:t>      </w:t>
+      </w:r>
+      <w:r>
+        <w:rPr>
+          <w:rFonts w:ascii="Times New Roman" w:eastAsia="Times New Roman" w:hAnsi="Times New Roman" w:cs="Times New Roman"/>
+          <w:b/>
+          <w:bCs/>
+          <w:color w:val="FF0000"/>
+        </w:rPr>
+        <w:t>•</w:t>
+      </w:r>
+      <w:r>
+        <w:rPr>
+          <w:rFonts w:ascii="Times New Roman" w:eastAsia="Times New Roman" w:hAnsi="Times New Roman" w:cs="Times New Roman"/>
+          <w:color w:val="FF0000"/>
+        </w:rPr>
+        <w:t> Demographics and Interests Reporting</w:t>
+      </w:r>
+    </w:p>
+    <w:p>
+      <w:pPr>
+        <w:spacing w:after="0" w:line="240" w:lineRule="auto"/>
+        <w:jc w:val="both"/>
+        <w:rPr>
+          <w:rFonts w:ascii="Times New Roman" w:eastAsia="Times New Roman" w:hAnsi="Times New Roman" w:cs="Times New Roman"/>
+          <w:color w:val="FF0000"/>
+        </w:rPr>
+      </w:pPr>
+    </w:p>
+    <w:p>
+      <w:pPr>
+        <w:spacing w:after="0" w:line="240" w:lineRule="auto"/>
+        <w:jc w:val="both"/>
+        <w:rPr>
+          <w:rFonts w:ascii="Times New Roman" w:eastAsia="Times New Roman" w:hAnsi="Times New Roman" w:cs="Times New Roman"/>
+          <w:color w:val="FF0000"/>
+        </w:rPr>
+      </w:pPr>
+      <w:r>
+        <w:rPr>
+          <w:rFonts w:ascii="Times New Roman" w:eastAsia="Times New Roman" w:hAnsi="Times New Roman" w:cs="Times New Roman"/>
+          <w:color w:val="FF0000"/>
+        </w:rPr>
+        <w:t>We, along with third-party vendors such as Google use first-party cookies (such as the Google Analytics cookies) and third-party cookies (such as the DoubleClick cookie) or other third-party identifiers together to compile data regarding user interactions with ad impressions and other ad service functions as they relate to our website.</w:t>
+      </w:r>
+    </w:p>
+    <w:p>
+      <w:pPr>
+        <w:spacing w:after="0" w:line="240" w:lineRule="auto"/>
+        <w:jc w:val="both"/>
+        <w:rPr>
+          <w:rFonts w:ascii="Times New Roman" w:eastAsia="Times New Roman" w:hAnsi="Times New Roman" w:cs="Times New Roman"/>
+          <w:color w:val="FF0000"/>
+        </w:rPr>
+      </w:pPr>
+      <w:r>
+        <w:rPr>
+          <w:rFonts w:ascii="Times New Roman" w:eastAsia="Times New Roman" w:hAnsi="Times New Roman" w:cs="Times New Roman"/>
+          <w:color w:val="FF0000"/>
+        </w:rPr>
+        <w:br/>
+      </w:r>
+      <w:r>
+        <w:rPr>
+          <w:rFonts w:ascii="Times New Roman" w:eastAsia="Times New Roman" w:hAnsi="Times New Roman" w:cs="Times New Roman"/>
+          <w:b/>
+          <w:bCs/>
+          <w:color w:val="FF0000"/>
+        </w:rPr>
+        <w:t>Opting out:</w:t>
+      </w:r>
+      <w:r>
+        <w:rPr>
+          <w:rFonts w:ascii="Times New Roman" w:eastAsia="Times New Roman" w:hAnsi="Times New Roman" w:cs="Times New Roman"/>
+          <w:b/>
+          <w:bCs/>
+          <w:color w:val="FF0000"/>
+        </w:rPr>
+        <w:br/>
+        <w:t>Users can set preferences for how Google advertises to you using the Google Ad Settings page. Alternatively, you can opt out by visiting the Network Advertising Initiative Opt Out page or by using the Google Analytics Opt Out Browser add on.</w:t>
+      </w:r>
+    </w:p>
+    <w:p>
+      <w:pPr>
+        <w:spacing w:after="0" w:line="240" w:lineRule="auto"/>
+        <w:jc w:val="both"/>
+        <w:rPr>
+          <w:rFonts w:ascii="Times New Roman" w:eastAsia="Times New Roman" w:hAnsi="Times New Roman" w:cs="Times New Roman"/>
+          <w:b/>
+          <w:bCs/>
+          <w:sz w:val="24"/>
+          <w:szCs w:val="24"/>
+        </w:rPr>
+      </w:pPr>
+    </w:p>
+    <w:p>
+      <w:pPr>
+        <w:spacing w:after="0" w:line="240" w:lineRule="auto"/>
+        <w:jc w:val="both"/>
+        <w:rPr>
+          <w:rFonts w:ascii="Times New Roman" w:eastAsia="Times New Roman" w:hAnsi="Times New Roman" w:cs="Times New Roman"/>
+          <w:sz w:val="24"/>
+          <w:szCs w:val="24"/>
+        </w:rPr>
+      </w:pPr>
+      <w:r>
+        <w:rPr>
+          <w:rFonts w:ascii="Times New Roman" w:eastAsia="Times New Roman" w:hAnsi="Times New Roman" w:cs="Times New Roman"/>
+          <w:b/>
+          <w:bCs/>
+          <w:color w:val="000000"/>
+        </w:rPr>
+        <w:t>California Online Privacy Protection Act</w:t>
+      </w:r>
+    </w:p>
+    <w:p>
+      <w:pPr>
+        <w:spacing w:after="0" w:line="240" w:lineRule="auto"/>
+        <w:jc w:val="both"/>
+        <w:rPr>
+          <w:rFonts w:ascii="Times New Roman" w:eastAsia="Times New Roman" w:hAnsi="Times New Roman" w:cs="Times New Roman"/>
+          <w:b/>
+          <w:bCs/>
+          <w:sz w:val="24"/>
+          <w:szCs w:val="24"/>
+        </w:rPr>
+      </w:pPr>
+    </w:p>
+    <w:p>
+      <w:pPr>
+        <w:spacing w:after="0" w:line="240" w:lineRule="auto"/>
+        <w:jc w:val="both"/>
+        <w:rPr>
+          <w:rFonts w:ascii="Times New Roman" w:eastAsia="Times New Roman" w:hAnsi="Times New Roman" w:cs="Times New Roman"/>
+          <w:sz w:val="24"/>
+          <w:szCs w:val="24"/>
+        </w:rPr>
+      </w:pPr>
+      <w:proofErr w:type="spellStart"/>
+      <w:r>
+        <w:rPr>
+          <w:rFonts w:ascii="Times New Roman" w:eastAsia="Times New Roman" w:hAnsi="Times New Roman" w:cs="Times New Roman"/>
+          <w:b/>
+          <w:bCs/>
+          <w:color w:val="000000"/>
+        </w:rPr>
+        <w:t>CalOPPA</w:t>
+      </w:r>
+      <w:proofErr w:type="spellEnd"/>
+      <w:r>
+        <w:rPr>
+          <w:rFonts w:ascii="Times New Roman" w:eastAsia="Times New Roman" w:hAnsi="Times New Roman" w:cs="Times New Roman"/>
+          <w:b/>
+          <w:bCs/>
+          <w:color w:val="000000"/>
+        </w:rPr>
+        <w:t xml:space="preserve"> is the first state law in the nation to require commercial websites and online services to post a privacy policy. The law's reach stretches well beyond California to require any person or company in the United States (and conceivably the world) that operates websites collecting Personally Identifiable Information from California consumers to post a conspicuous privacy policy on its website stating exactly the information being collected and those individuals or companies with whom it is being shared. - See more at: http://consumercal.org/california-online-privacy-protection-act-caloppa/#sthash.0FdRbT51.dpuf</w:t>
+      </w:r>
+    </w:p>
+    <w:p>
+      <w:pPr>
+        <w:spacing w:after="0" w:line="240" w:lineRule="auto"/>
+        <w:jc w:val="both"/>
+        <w:rPr>
+          <w:rFonts w:ascii="Times New Roman" w:eastAsia="Times New Roman" w:hAnsi="Times New Roman" w:cs="Times New Roman"/>
+          <w:b/>
+          <w:bCs/>
+          <w:color w:val="000000"/>
+        </w:rPr>
+      </w:pPr>
+      <w:r>
+        <w:rPr>
+          <w:rFonts w:ascii="Times New Roman" w:eastAsia="Times New Roman" w:hAnsi="Times New Roman" w:cs="Times New Roman"/>
+          <w:b/>
+          <w:bCs/>
+          <w:color w:val="000000"/>
+        </w:rPr>
+        <w:br/>
+        <w:t xml:space="preserve">According to </w:t>
+      </w:r>
+      <w:proofErr w:type="spellStart"/>
+      <w:r>
+        <w:rPr>
+          <w:rFonts w:ascii="Times New Roman" w:eastAsia="Times New Roman" w:hAnsi="Times New Roman" w:cs="Times New Roman"/>
+          <w:b/>
+          <w:bCs/>
+          <w:color w:val="000000"/>
+        </w:rPr>
+        <w:t>CalOPPA</w:t>
+      </w:r>
+      <w:proofErr w:type="spellEnd"/>
+      <w:r>
+        <w:rPr>
+          <w:rFonts w:ascii="Times New Roman" w:eastAsia="Times New Roman" w:hAnsi="Times New Roman" w:cs="Times New Roman"/>
+          <w:b/>
+          <w:bCs/>
+          <w:color w:val="000000"/>
+        </w:rPr>
+        <w:t>, we agree to the following:</w:t>
+      </w:r>
+    </w:p>
+    <w:p>
+      <w:pPr>
+        <w:spacing w:after="0" w:line="240" w:lineRule="auto"/>
+        <w:jc w:val="both"/>
+        <w:rPr>
+          <w:rFonts w:ascii="Times New Roman" w:eastAsia="Times New Roman" w:hAnsi="Times New Roman" w:cs="Times New Roman"/>
+          <w:b/>
+          <w:bCs/>
+          <w:color w:val="000000"/>
+        </w:rPr>
+      </w:pPr>
+      <w:r>
+        <w:rPr>
+          <w:rFonts w:ascii="Times New Roman" w:eastAsia="Times New Roman" w:hAnsi="Times New Roman" w:cs="Times New Roman"/>
+          <w:b/>
+          <w:bCs/>
+          <w:color w:val="000000"/>
+        </w:rPr>
+        <w:t>Users can visit our site anonymously.</w:t>
+      </w:r>
+    </w:p>
+    <w:p>
+      <w:pPr>
+        <w:spacing w:after="0" w:line="240" w:lineRule="auto"/>
+        <w:jc w:val="both"/>
+        <w:rPr>
+          <w:rFonts w:ascii="Times New Roman" w:eastAsia="Times New Roman" w:hAnsi="Times New Roman" w:cs="Times New Roman"/>
+          <w:b/>
+          <w:bCs/>
+          <w:color w:val="000000"/>
+        </w:rPr>
+      </w:pPr>
+      <w:r>
+        <w:rPr>
+          <w:rFonts w:ascii="Times New Roman" w:eastAsia="Times New Roman" w:hAnsi="Times New Roman" w:cs="Times New Roman"/>
+          <w:b/>
+          <w:bCs/>
+          <w:color w:val="000000"/>
+        </w:rPr>
+        <w:t>Once this privacy policy is created, we will add a link to it on our home page or as a minimum, on the first significant page after entering our website.</w:t>
+      </w:r>
+    </w:p>
+    <w:p>
+      <w:pPr>
+        <w:spacing w:after="0" w:line="240" w:lineRule="auto"/>
+        <w:jc w:val="both"/>
+        <w:rPr>
+          <w:rFonts w:ascii="Times New Roman" w:eastAsia="Times New Roman" w:hAnsi="Times New Roman" w:cs="Times New Roman"/>
+          <w:b/>
+          <w:bCs/>
+          <w:color w:val="000000"/>
+        </w:rPr>
+      </w:pPr>
+      <w:r>
+        <w:rPr>
+          <w:rFonts w:ascii="Times New Roman" w:eastAsia="Times New Roman" w:hAnsi="Times New Roman" w:cs="Times New Roman"/>
+          <w:b/>
+          <w:bCs/>
+          <w:color w:val="000000"/>
+        </w:rPr>
+        <w:t>Our Privacy Policy link includes the word 'Privacy' and can easily be found on the page specified above.</w:t>
+      </w:r>
+    </w:p>
+    <w:p>
+      <w:pPr>
+        <w:spacing w:after="0" w:line="240" w:lineRule="auto"/>
+        <w:jc w:val="both"/>
+        <w:rPr>
+          <w:rFonts w:ascii="Times New Roman" w:eastAsia="Times New Roman" w:hAnsi="Times New Roman" w:cs="Times New Roman"/>
+          <w:b/>
+          <w:bCs/>
+          <w:color w:val="FF0000"/>
+        </w:rPr>
+      </w:pPr>
+      <w:r>
+        <w:rPr>
+          <w:rFonts w:ascii="Times New Roman" w:eastAsia="Times New Roman" w:hAnsi="Times New Roman" w:cs="Times New Roman"/>
+          <w:b/>
+          <w:bCs/>
+          <w:color w:val="000000"/>
+        </w:rPr>
+        <w:br/>
+      </w:r>
+      <w:r>
+        <w:rPr>
+          <w:rFonts w:ascii="Times New Roman" w:eastAsia="Times New Roman" w:hAnsi="Times New Roman" w:cs="Times New Roman"/>
+          <w:b/>
+          <w:bCs/>
+          <w:color w:val="FF0000"/>
+        </w:rPr>
+        <w:t>You will be notified of any Privacy Policy changes:</w:t>
+      </w:r>
+    </w:p>
+    <w:p>
+      <w:pPr>
+        <w:spacing w:after="0" w:line="240" w:lineRule="auto"/>
+        <w:jc w:val="both"/>
+        <w:rPr>
+          <w:rFonts w:ascii="Times New Roman" w:eastAsia="Times New Roman" w:hAnsi="Times New Roman" w:cs="Times New Roman"/>
+          <w:b/>
+          <w:bCs/>
+          <w:color w:val="FF0000"/>
+        </w:rPr>
+      </w:pPr>
+      <w:r>
+        <w:rPr>
+          <w:rFonts w:ascii="Times New Roman" w:eastAsia="Times New Roman" w:hAnsi="Times New Roman" w:cs="Times New Roman"/>
+          <w:b/>
+          <w:bCs/>
+          <w:color w:val="FF0000"/>
+        </w:rPr>
+        <w:t>      • On our Privacy Policy Page</w:t>
+      </w:r>
+    </w:p>
+    <w:p>
+      <w:pPr>
+        <w:spacing w:after="0" w:line="240" w:lineRule="auto"/>
+        <w:jc w:val="both"/>
+        <w:rPr>
+          <w:rFonts w:ascii="Times New Roman" w:eastAsia="Times New Roman" w:hAnsi="Times New Roman" w:cs="Times New Roman"/>
+          <w:b/>
+          <w:bCs/>
+          <w:color w:val="FF0000"/>
+        </w:rPr>
+      </w:pPr>
+      <w:r>
+        <w:rPr>
+          <w:rFonts w:ascii="Times New Roman" w:eastAsia="Times New Roman" w:hAnsi="Times New Roman" w:cs="Times New Roman"/>
+          <w:b/>
+          <w:bCs/>
+          <w:color w:val="FF0000"/>
+        </w:rPr>
+        <w:t>Can change your personal information:</w:t>
+      </w:r>
+    </w:p>
+    <w:p>
+      <w:pPr>
+        <w:spacing w:after="0" w:line="240" w:lineRule="auto"/>
+        <w:jc w:val="both"/>
+        <w:rPr>
+          <w:rFonts w:ascii="Times New Roman" w:eastAsia="Times New Roman" w:hAnsi="Times New Roman" w:cs="Times New Roman"/>
+          <w:b/>
+          <w:bCs/>
+          <w:color w:val="FF0000"/>
+        </w:rPr>
+      </w:pPr>
+      <w:r>
+        <w:rPr>
+          <w:rFonts w:ascii="Times New Roman" w:eastAsia="Times New Roman" w:hAnsi="Times New Roman" w:cs="Times New Roman"/>
+          <w:b/>
+          <w:bCs/>
+          <w:color w:val="FF0000"/>
+        </w:rPr>
+        <w:t>      • By emailing us</w:t>
+      </w:r>
+    </w:p>
+    <w:p>
+      <w:pPr>
+        <w:spacing w:after="0" w:line="240" w:lineRule="auto"/>
+        <w:jc w:val="both"/>
+        <w:rPr>
+          <w:rFonts w:ascii="Times New Roman" w:eastAsia="Times New Roman" w:hAnsi="Times New Roman" w:cs="Times New Roman"/>
+          <w:b/>
+          <w:bCs/>
+          <w:color w:val="FF0000"/>
+        </w:rPr>
+      </w:pPr>
+      <w:r>
+        <w:rPr>
+          <w:rFonts w:ascii="Times New Roman" w:eastAsia="Times New Roman" w:hAnsi="Times New Roman" w:cs="Times New Roman"/>
+          <w:b/>
+          <w:bCs/>
+          <w:color w:val="000000"/>
+        </w:rPr>
+        <w:br/>
+      </w:r>
+      <w:r>
+        <w:rPr>
+          <w:rFonts w:ascii="Times New Roman" w:eastAsia="Times New Roman" w:hAnsi="Times New Roman" w:cs="Times New Roman"/>
+          <w:b/>
+          <w:bCs/>
+          <w:color w:val="FF0000"/>
+        </w:rPr>
+        <w:t>How does our site handle Do Not Track signals?</w:t>
+      </w:r>
+    </w:p>
+    <w:p>
+      <w:pPr>
+        <w:spacing w:after="0" w:line="240" w:lineRule="auto"/>
+        <w:jc w:val="both"/>
+        <w:rPr>
+          <w:rFonts w:ascii="Times New Roman" w:eastAsia="Times New Roman" w:hAnsi="Times New Roman" w:cs="Times New Roman"/>
+          <w:b/>
+          <w:bCs/>
+          <w:color w:val="FF0000"/>
+        </w:rPr>
+      </w:pPr>
+      <w:r>
+        <w:rPr>
+          <w:rFonts w:ascii="Times New Roman" w:eastAsia="Times New Roman" w:hAnsi="Times New Roman" w:cs="Times New Roman"/>
+          <w:b/>
+          <w:bCs/>
+          <w:color w:val="FF0000"/>
+        </w:rPr>
+        <w:t>We honor Do Not Track signals and Do Not Track, plant cookies, or use advertising when a Do Not Track (DNT) browser mechanism is in place.</w:t>
+      </w:r>
+    </w:p>
+    <w:p>
+      <w:pPr>
+        <w:spacing w:after="0" w:line="240" w:lineRule="auto"/>
+        <w:jc w:val="both"/>
+        <w:rPr>
+          <w:rFonts w:ascii="Times New Roman" w:eastAsia="Times New Roman" w:hAnsi="Times New Roman" w:cs="Times New Roman"/>
+          <w:b/>
+          <w:bCs/>
+          <w:color w:val="FF0000"/>
+        </w:rPr>
+      </w:pPr>
+      <w:r>
+        <w:rPr>
+          <w:rFonts w:ascii="Times New Roman" w:eastAsia="Times New Roman" w:hAnsi="Times New Roman" w:cs="Times New Roman"/>
+          <w:b/>
+          <w:bCs/>
+          <w:color w:val="FF0000"/>
+        </w:rPr>
+        <w:br/>
+        <w:t>Does our site allow third-party behavioral tracking?</w:t>
+      </w:r>
+    </w:p>
+    <w:p>
+      <w:pPr>
+        <w:spacing w:after="0" w:line="240" w:lineRule="auto"/>
+        <w:jc w:val="both"/>
+        <w:rPr>
+          <w:rFonts w:ascii="Times New Roman" w:eastAsia="Times New Roman" w:hAnsi="Times New Roman" w:cs="Times New Roman"/>
+          <w:b/>
+          <w:bCs/>
+          <w:color w:val="FF0000"/>
+        </w:rPr>
+      </w:pPr>
+      <w:r>
+        <w:rPr>
+          <w:rFonts w:ascii="Times New Roman" w:eastAsia="Times New Roman" w:hAnsi="Times New Roman" w:cs="Times New Roman"/>
+          <w:b/>
+          <w:bCs/>
+          <w:color w:val="FF0000"/>
+        </w:rPr>
+        <w:t>It's also important to note that we do not allow third-party behavioral tracking</w:t>
+      </w:r>
+    </w:p>
+    <w:p>
+      <w:pPr>
+        <w:spacing w:after="0" w:line="240" w:lineRule="auto"/>
+        <w:jc w:val="both"/>
+        <w:rPr>
+          <w:rFonts w:ascii="Times New Roman" w:eastAsia="Times New Roman" w:hAnsi="Times New Roman" w:cs="Times New Roman"/>
+          <w:b/>
+          <w:bCs/>
+          <w:sz w:val="24"/>
+          <w:szCs w:val="24"/>
+        </w:rPr>
+      </w:pPr>
+    </w:p>
+    <w:p>
+      <w:pPr>
+        <w:spacing w:after="0" w:line="240" w:lineRule="auto"/>
+        <w:jc w:val="both"/>
+        <w:rPr>
+          <w:rFonts w:ascii="Times New Roman" w:eastAsia="Times New Roman" w:hAnsi="Times New Roman" w:cs="Times New Roman"/>
+          <w:sz w:val="24"/>
+          <w:szCs w:val="24"/>
+        </w:rPr>
+      </w:pPr>
+      <w:r>
+        <w:rPr>
+          <w:rFonts w:ascii="Times New Roman" w:eastAsia="Times New Roman" w:hAnsi="Times New Roman" w:cs="Times New Roman"/>
+          <w:b/>
+          <w:bCs/>
+          <w:color w:val="000000"/>
+        </w:rPr>
+        <w:t>COPPA (Children Online Privacy Protection Act)</w:t>
+      </w:r>
+    </w:p>
+    <w:p>
+      <w:pPr>
+        <w:spacing w:after="0" w:line="240" w:lineRule="auto"/>
+        <w:jc w:val="both"/>
+        <w:rPr>
+          <w:rFonts w:ascii="Times New Roman" w:eastAsia="Times New Roman" w:hAnsi="Times New Roman" w:cs="Times New Roman"/>
+          <w:b/>
+          <w:bCs/>
+          <w:sz w:val="24"/>
+          <w:szCs w:val="24"/>
+        </w:rPr>
+      </w:pPr>
+    </w:p>
+    <w:p>
+      <w:pPr>
+        <w:spacing w:after="240" w:line="240" w:lineRule="auto"/>
+        <w:jc w:val="both"/>
+        <w:rPr>
+          <w:rFonts w:ascii="Times New Roman" w:eastAsia="Times New Roman" w:hAnsi="Times New Roman" w:cs="Times New Roman"/>
+          <w:sz w:val="24"/>
+          <w:szCs w:val="24"/>
+        </w:rPr>
+      </w:pPr>
+      <w:r>
+        <w:rPr>
+          <w:rFonts w:ascii="Times New Roman" w:eastAsia="Times New Roman" w:hAnsi="Times New Roman" w:cs="Times New Roman"/>
+          <w:b/>
+          <w:bCs/>
+          <w:color w:val="000000"/>
+        </w:rPr>
+        <w:t xml:space="preserve">When it comes to the collection of personal information from children under the age of 13 years old, the Children's Online Privacy Protection Act (COPPA) puts parents in control. The Federal Trade </w:t>
+      </w:r>
+      <w:r>
+        <w:rPr>
+          <w:rFonts w:ascii="Times New Roman" w:eastAsia="Times New Roman" w:hAnsi="Times New Roman" w:cs="Times New Roman"/>
+          <w:b/>
+          <w:bCs/>
+          <w:color w:val="000000"/>
+        </w:rPr>
+        <w:lastRenderedPageBreak/>
+        <w:t>Commission, United States' consumer protection agency, enforces the COPPA Rule, which spells out what operators of websites and online services must do to protect children's privacy and safety online.</w:t>
+      </w:r>
+    </w:p>
+    <w:p>
+      <w:pPr>
+        <w:spacing w:after="0" w:line="240" w:lineRule="auto"/>
+        <w:jc w:val="both"/>
+        <w:rPr>
+          <w:rFonts w:ascii="Times New Roman" w:eastAsia="Times New Roman" w:hAnsi="Times New Roman" w:cs="Times New Roman"/>
+          <w:b/>
+          <w:bCs/>
+          <w:color w:val="000000"/>
+        </w:rPr>
+      </w:pPr>
+      <w:r>
+        <w:rPr>
+          <w:rFonts w:ascii="Times New Roman" w:eastAsia="Times New Roman" w:hAnsi="Times New Roman" w:cs="Times New Roman"/>
+          <w:b/>
+          <w:bCs/>
+          <w:color w:val="000000"/>
+        </w:rPr>
+        <w:t>We do not specifically market to children under the age of 13 years old.</w:t>
+      </w:r>
+    </w:p>
+    <w:p>
+      <w:pPr>
+        <w:spacing w:after="0" w:line="240" w:lineRule="auto"/>
+        <w:jc w:val="both"/>
+        <w:rPr>
+          <w:rFonts w:ascii="Times New Roman" w:eastAsia="Times New Roman" w:hAnsi="Times New Roman" w:cs="Times New Roman"/>
+          <w:b/>
+          <w:bCs/>
+          <w:sz w:val="24"/>
+          <w:szCs w:val="24"/>
+        </w:rPr>
+      </w:pPr>
       <w:bookmarkStart w:id="0" w:name="_GoBack"/>
       <w:bookmarkEnd w:id="0"/>
-      <w:r>
-        <w:rPr>
-          <w:rFonts w:ascii="Times New Roman" w:eastAsia="Times New Roman" w:hAnsi="Times New Roman" w:cs="Times New Roman"/>
-          <w:color w:val="000000"/>
-        </w:rPr>
-        <w:br/>
-      </w:r>
-      <w:r>
-        <w:rPr>
-          <w:rFonts w:ascii="Times New Roman" w:eastAsia="Times New Roman" w:hAnsi="Times New Roman" w:cs="Times New Roman"/>
-          <w:b/>
-          <w:bCs/>
-          <w:color w:val="000000"/>
-        </w:rPr>
-        <w:t>We use cookies to:</w:t>
-      </w:r>
-    </w:p>
-    <w:p>
-      <w:pPr>
-        <w:spacing w:after="0" w:line="240" w:lineRule="auto"/>
-        <w:jc w:val="both"/>
-        <w:rPr>
-          <w:rFonts w:ascii="Times New Roman" w:eastAsia="Times New Roman" w:hAnsi="Times New Roman" w:cs="Times New Roman"/>
-          <w:color w:val="000000"/>
-        </w:rPr>
-      </w:pPr>
-      <w:r>
-        <w:rPr>
-          <w:rFonts w:ascii="Times New Roman" w:eastAsia="Times New Roman" w:hAnsi="Times New Roman" w:cs="Times New Roman"/>
-          <w:color w:val="000000"/>
-        </w:rPr>
-        <w:t>      </w:t>
-      </w:r>
-      <w:r>
-        <w:rPr>
-          <w:rFonts w:ascii="Times New Roman" w:eastAsia="Times New Roman" w:hAnsi="Times New Roman" w:cs="Times New Roman"/>
-          <w:b/>
-          <w:bCs/>
-          <w:color w:val="000000"/>
-        </w:rPr>
-        <w:t>•</w:t>
-      </w:r>
-      <w:r>
-        <w:rPr>
-          <w:rFonts w:ascii="Times New Roman" w:eastAsia="Times New Roman" w:hAnsi="Times New Roman" w:cs="Times New Roman"/>
-          <w:color w:val="000000"/>
-        </w:rPr>
-        <w:t> Help remember and process the items in the shopping cart.</w:t>
-      </w:r>
-    </w:p>
-    <w:p>
-      <w:pPr>
-        <w:spacing w:after="0" w:line="240" w:lineRule="auto"/>
-        <w:jc w:val="both"/>
-        <w:rPr>
-          <w:rFonts w:ascii="Times New Roman" w:eastAsia="Times New Roman" w:hAnsi="Times New Roman" w:cs="Times New Roman"/>
-          <w:color w:val="000000"/>
-        </w:rPr>
-      </w:pPr>
-      <w:r>
-        <w:rPr>
-          <w:rFonts w:ascii="Times New Roman" w:eastAsia="Times New Roman" w:hAnsi="Times New Roman" w:cs="Times New Roman"/>
-          <w:color w:val="000000"/>
-        </w:rPr>
-        <w:t>      </w:t>
-      </w:r>
-      <w:r>
-        <w:rPr>
-          <w:rFonts w:ascii="Times New Roman" w:eastAsia="Times New Roman" w:hAnsi="Times New Roman" w:cs="Times New Roman"/>
-          <w:b/>
-          <w:bCs/>
-          <w:color w:val="000000"/>
-        </w:rPr>
-        <w:t>•</w:t>
-      </w:r>
-      <w:r>
-        <w:rPr>
-          <w:rFonts w:ascii="Times New Roman" w:eastAsia="Times New Roman" w:hAnsi="Times New Roman" w:cs="Times New Roman"/>
-          <w:color w:val="000000"/>
-        </w:rPr>
-        <w:t> Compile aggregate data about site traffic and site interactions in order to offer better site experiences and tools in the future. We may also use trusted third-party services that track this information on our behalf.</w:t>
-      </w:r>
-    </w:p>
-    <w:p>
-      <w:pPr>
-        <w:spacing w:after="0" w:line="240" w:lineRule="auto"/>
-        <w:jc w:val="both"/>
-        <w:rPr>
-          <w:rFonts w:ascii="Times New Roman" w:eastAsia="Times New Roman" w:hAnsi="Times New Roman" w:cs="Times New Roman"/>
-          <w:color w:val="000000"/>
-        </w:rPr>
-      </w:pPr>
-      <w:r>
-        <w:rPr>
-          <w:rFonts w:ascii="Times New Roman" w:eastAsia="Times New Roman" w:hAnsi="Times New Roman" w:cs="Times New Roman"/>
-          <w:color w:val="000000"/>
-        </w:rPr>
-        <w:br/>
-        <w:t>You can choose to have your computer warn you each time a cookie is being sent, or you can choose to turn off all cookies. You do this through your browser settings. Since browser is a little different, look at your browser's Help Menu to learn the correct way to modify your cookies.</w:t>
-      </w:r>
-    </w:p>
-    <w:p>
-      <w:pPr>
-        <w:spacing w:after="0" w:line="240" w:lineRule="auto"/>
-        <w:jc w:val="both"/>
-        <w:rPr>
-          <w:rFonts w:ascii="Times New Roman" w:eastAsia="Times New Roman" w:hAnsi="Times New Roman" w:cs="Times New Roman"/>
-          <w:color w:val="000000"/>
-        </w:rPr>
-      </w:pPr>
-    </w:p>
-    <w:p>
-      <w:pPr>
-        <w:spacing w:after="0" w:line="240" w:lineRule="auto"/>
-        <w:jc w:val="both"/>
-        <w:rPr>
-          <w:rFonts w:ascii="Times New Roman" w:eastAsia="Times New Roman" w:hAnsi="Times New Roman" w:cs="Times New Roman"/>
-          <w:color w:val="000000"/>
-        </w:rPr>
-      </w:pPr>
-      <w:r>
-        <w:rPr>
-          <w:rFonts w:ascii="Times New Roman" w:eastAsia="Times New Roman" w:hAnsi="Times New Roman" w:cs="Times New Roman"/>
-          <w:color w:val="000000"/>
-        </w:rPr>
-        <w:t>If you turn cookies off, some features will be disabled. It won't affect the user's experience that make your site experience more efficient and may not function properly.</w:t>
-      </w:r>
-    </w:p>
-    <w:p>
-      <w:pPr>
-        <w:spacing w:after="0" w:line="240" w:lineRule="auto"/>
-        <w:jc w:val="both"/>
-        <w:rPr>
-          <w:rFonts w:ascii="Times New Roman" w:eastAsia="Times New Roman" w:hAnsi="Times New Roman" w:cs="Times New Roman"/>
-          <w:color w:val="000000"/>
-        </w:rPr>
-      </w:pPr>
-    </w:p>
-    <w:p>
-      <w:pPr>
-        <w:spacing w:after="0" w:line="240" w:lineRule="auto"/>
-        <w:jc w:val="both"/>
-        <w:rPr>
-          <w:rFonts w:ascii="Times New Roman" w:eastAsia="Times New Roman" w:hAnsi="Times New Roman" w:cs="Times New Roman"/>
-          <w:color w:val="000000"/>
-        </w:rPr>
-      </w:pPr>
-      <w:r>
-        <w:rPr>
-          <w:rFonts w:ascii="Times New Roman" w:eastAsia="Times New Roman" w:hAnsi="Times New Roman" w:cs="Times New Roman"/>
-          <w:color w:val="000000"/>
-        </w:rPr>
-        <w:t xml:space="preserve">However, you will still be able to place </w:t>
-      </w:r>
-      <w:proofErr w:type="gramStart"/>
-      <w:r>
-        <w:rPr>
-          <w:rFonts w:ascii="Times New Roman" w:eastAsia="Times New Roman" w:hAnsi="Times New Roman" w:cs="Times New Roman"/>
-          <w:color w:val="000000"/>
-        </w:rPr>
-        <w:t>orders .</w:t>
-      </w:r>
-      <w:proofErr w:type="gramEnd"/>
-    </w:p>
-    <w:p>
-      <w:pPr>
-        <w:spacing w:after="0" w:line="240" w:lineRule="auto"/>
-        <w:jc w:val="both"/>
-        <w:rPr>
-          <w:rFonts w:ascii="Times New Roman" w:eastAsia="Times New Roman" w:hAnsi="Times New Roman" w:cs="Times New Roman"/>
-          <w:color w:val="000000"/>
-        </w:rPr>
-      </w:pPr>
-      <w:r>
-        <w:rPr>
-          <w:rFonts w:ascii="Times New Roman" w:eastAsia="Times New Roman" w:hAnsi="Times New Roman" w:cs="Times New Roman"/>
-          <w:color w:val="000000"/>
-        </w:rPr>
-        <w:br/>
-      </w:r>
-    </w:p>
-    <w:p>
-      <w:pPr>
-        <w:spacing w:after="0" w:line="240" w:lineRule="auto"/>
-        <w:jc w:val="both"/>
-        <w:rPr>
-          <w:rFonts w:ascii="Times New Roman" w:eastAsia="Times New Roman" w:hAnsi="Times New Roman" w:cs="Times New Roman"/>
-          <w:color w:val="000000"/>
-        </w:rPr>
-      </w:pPr>
-      <w:r>
-        <w:rPr>
-          <w:rFonts w:ascii="Times New Roman" w:eastAsia="Times New Roman" w:hAnsi="Times New Roman" w:cs="Times New Roman"/>
-          <w:b/>
-          <w:bCs/>
-          <w:color w:val="000000"/>
-        </w:rPr>
-        <w:t>Third-party disclosure</w:t>
-      </w:r>
-    </w:p>
-    <w:p>
-      <w:pPr>
-        <w:spacing w:after="0" w:line="240" w:lineRule="auto"/>
-        <w:jc w:val="both"/>
-        <w:rPr>
-          <w:rFonts w:ascii="Times New Roman" w:eastAsia="Times New Roman" w:hAnsi="Times New Roman" w:cs="Times New Roman"/>
-          <w:color w:val="000000"/>
-        </w:rPr>
-      </w:pPr>
-    </w:p>
-    <w:p>
-      <w:pPr>
-        <w:spacing w:after="0" w:line="240" w:lineRule="auto"/>
-        <w:jc w:val="both"/>
-        <w:rPr>
-          <w:rFonts w:ascii="Times New Roman" w:eastAsia="Times New Roman" w:hAnsi="Times New Roman" w:cs="Times New Roman"/>
-          <w:color w:val="000000"/>
-        </w:rPr>
-      </w:pPr>
-      <w:r>
-        <w:rPr>
-          <w:rFonts w:ascii="Times New Roman" w:eastAsia="Times New Roman" w:hAnsi="Times New Roman" w:cs="Times New Roman"/>
-          <w:color w:val="000000"/>
-        </w:rPr>
-        <w:t>We do not sell, trade, or otherwise transfer to outside parties your Personally Identifiable Information unless we provide users with advance notice. This does not include website hosting partners and other parties who assist us in operating our website, conducting our business, or serving our users, so long as those parties agree to keep this information confidential. We may also release information when it's release is appropriate to comply with the law, enforce our site policies, or protect ours or others' rights, property or safety. </w:t>
-      </w:r>
-      <w:r>
-        <w:rPr>
-          <w:rFonts w:ascii="Times New Roman" w:eastAsia="Times New Roman" w:hAnsi="Times New Roman" w:cs="Times New Roman"/>
-          <w:color w:val="000000"/>
-        </w:rPr>
-        <w:br/>
-      </w:r>
-      <w:r>
-        <w:rPr>
-          <w:rFonts w:ascii="Times New Roman" w:eastAsia="Times New Roman" w:hAnsi="Times New Roman" w:cs="Times New Roman"/>
-          <w:color w:val="000000"/>
-        </w:rPr>
-        <w:br/>
-        <w:t>However, non-personally identifiable visitor information may be provided to other parties for marketing, advertising, or other uses.</w:t>
-      </w:r>
-    </w:p>
-    <w:p>
-      <w:pPr>
-        <w:spacing w:after="0" w:line="240" w:lineRule="auto"/>
-        <w:jc w:val="both"/>
-        <w:rPr>
-          <w:rFonts w:ascii="Times New Roman" w:eastAsia="Times New Roman" w:hAnsi="Times New Roman" w:cs="Times New Roman"/>
-          <w:color w:val="000000"/>
-        </w:rPr>
-      </w:pPr>
-    </w:p>
-    <w:p>
-      <w:pPr>
-        <w:spacing w:after="0" w:line="240" w:lineRule="auto"/>
-        <w:jc w:val="both"/>
-        <w:rPr>
-          <w:rFonts w:ascii="Times New Roman" w:eastAsia="Times New Roman" w:hAnsi="Times New Roman" w:cs="Times New Roman"/>
-          <w:color w:val="000000"/>
-        </w:rPr>
-      </w:pPr>
-      <w:r>
-        <w:rPr>
-          <w:rFonts w:ascii="Times New Roman" w:eastAsia="Times New Roman" w:hAnsi="Times New Roman" w:cs="Times New Roman"/>
-          <w:b/>
-          <w:bCs/>
-          <w:color w:val="000000"/>
-        </w:rPr>
-        <w:t>Third-party links</w:t>
-      </w:r>
-    </w:p>
-    <w:p>
-      <w:pPr>
-        <w:spacing w:after="0" w:line="240" w:lineRule="auto"/>
-        <w:jc w:val="both"/>
-        <w:rPr>
-          <w:rFonts w:ascii="Times New Roman" w:eastAsia="Times New Roman" w:hAnsi="Times New Roman" w:cs="Times New Roman"/>
-          <w:color w:val="000000"/>
-        </w:rPr>
-      </w:pPr>
-    </w:p>
-    <w:p>
-      <w:pPr>
-        <w:spacing w:after="0" w:line="240" w:lineRule="auto"/>
-        <w:jc w:val="both"/>
-        <w:rPr>
-          <w:rFonts w:ascii="Times New Roman" w:eastAsia="Times New Roman" w:hAnsi="Times New Roman" w:cs="Times New Roman"/>
-          <w:color w:val="000000"/>
-        </w:rPr>
-      </w:pPr>
-      <w:r>
-        <w:rPr>
-          <w:rFonts w:ascii="Times New Roman" w:eastAsia="Times New Roman" w:hAnsi="Times New Roman" w:cs="Times New Roman"/>
-          <w:color w:val="000000"/>
-        </w:rPr>
-        <w:t>Occasionally, at our discretion, we may include or offer third-party products or services on our website. These third-party sites have separate and independent privacy policies. We therefore have no responsibility or liability for the content and activities of these linked sites. Nonetheless, we seek to protect the integrity of our site and welcome any feedback about these sites.</w:t>
-      </w:r>
-    </w:p>
-    <w:p>
-      <w:pPr>
-        <w:spacing w:after="0" w:line="240" w:lineRule="auto"/>
-        <w:jc w:val="both"/>
-        <w:rPr>
-          <w:rFonts w:ascii="Times New Roman" w:eastAsia="Times New Roman" w:hAnsi="Times New Roman" w:cs="Times New Roman"/>
-          <w:color w:val="000000"/>
-        </w:rPr>
-      </w:pPr>
-    </w:p>
-    <w:p>
-      <w:pPr>
-        <w:spacing w:after="0" w:line="240" w:lineRule="auto"/>
-        <w:jc w:val="both"/>
-        <w:rPr>
-          <w:rFonts w:ascii="Times New Roman" w:eastAsia="Times New Roman" w:hAnsi="Times New Roman" w:cs="Times New Roman"/>
-          <w:color w:val="000000"/>
-        </w:rPr>
-      </w:pPr>
-      <w:r>
-        <w:rPr>
-          <w:rFonts w:ascii="Times New Roman" w:eastAsia="Times New Roman" w:hAnsi="Times New Roman" w:cs="Times New Roman"/>
-          <w:b/>
-          <w:bCs/>
-          <w:color w:val="000000"/>
-        </w:rPr>
-        <w:t>Google</w:t>
-      </w:r>
-    </w:p>
-    <w:p>
-      <w:pPr>
-        <w:spacing w:after="0" w:line="240" w:lineRule="auto"/>
-        <w:jc w:val="both"/>
-        <w:rPr>
-          <w:rFonts w:ascii="Times New Roman" w:eastAsia="Times New Roman" w:hAnsi="Times New Roman" w:cs="Times New Roman"/>
-          <w:color w:val="000000"/>
-        </w:rPr>
-      </w:pPr>
-    </w:p>
-    <w:p>
-      <w:pPr>
-        <w:spacing w:after="240" w:line="240" w:lineRule="auto"/>
-        <w:jc w:val="both"/>
-        <w:rPr>
-          <w:rFonts w:ascii="Times New Roman" w:eastAsia="Times New Roman" w:hAnsi="Times New Roman" w:cs="Times New Roman"/>
-          <w:color w:val="000000"/>
-        </w:rPr>
-      </w:pPr>
-      <w:r>
-        <w:rPr>
-          <w:rFonts w:ascii="Times New Roman" w:eastAsia="Times New Roman" w:hAnsi="Times New Roman" w:cs="Times New Roman"/>
-          <w:color w:val="000000"/>
-        </w:rPr>
-        <w:t>Google's advertising requirements can be summed up by Google's Advertising Principles. They are put in place to provide a positive experience for users. https://support.google.com/adwordspolicy/answer/1316548?hl=en </w:t>
-      </w:r>
-    </w:p>
-    <w:p>
-      <w:pPr>
-        <w:spacing w:after="0" w:line="240" w:lineRule="auto"/>
-        <w:jc w:val="both"/>
-        <w:rPr>
-          <w:rFonts w:ascii="Times New Roman" w:eastAsia="Times New Roman" w:hAnsi="Times New Roman" w:cs="Times New Roman"/>
-          <w:color w:val="000000"/>
-        </w:rPr>
-      </w:pPr>
-      <w:r>
-        <w:rPr>
-          <w:rFonts w:ascii="Times New Roman" w:eastAsia="Times New Roman" w:hAnsi="Times New Roman" w:cs="Times New Roman"/>
-          <w:color w:val="000000"/>
-        </w:rPr>
-        <w:t>We use Google AdSense Advertising on our website.</w:t>
-      </w:r>
-    </w:p>
-    <w:p>
-      <w:pPr>
-        <w:spacing w:after="0" w:line="240" w:lineRule="auto"/>
-        <w:jc w:val="both"/>
-        <w:rPr>
-          <w:rFonts w:ascii="Times New Roman" w:eastAsia="Times New Roman" w:hAnsi="Times New Roman" w:cs="Times New Roman"/>
-          <w:color w:val="000000"/>
-        </w:rPr>
-      </w:pPr>
-      <w:r>
-        <w:rPr>
-          <w:rFonts w:ascii="Times New Roman" w:eastAsia="Times New Roman" w:hAnsi="Times New Roman" w:cs="Times New Roman"/>
-          <w:color w:val="000000"/>
-        </w:rPr>
-        <w:br/>
-        <w:t xml:space="preserve">Google, as a third-party vendor, uses cookies to serve ads on our site. Google's use of the DART cookie </w:t>
-      </w:r>
-      <w:r>
-        <w:rPr>
-          <w:rFonts w:ascii="Times New Roman" w:eastAsia="Times New Roman" w:hAnsi="Times New Roman" w:cs="Times New Roman"/>
-          <w:color w:val="000000"/>
-        </w:rPr>
-        <w:lastRenderedPageBreak/>
-        <w:t>enables it to serve ads to our users based on previous visits to our site and other sites on the Internet. Users may opt-out of the use of the DART cookie by visiting the Google Ad and Content Network privacy policy.</w:t>
-      </w:r>
-    </w:p>
-    <w:p>
-      <w:pPr>
-        <w:spacing w:after="0" w:line="240" w:lineRule="auto"/>
-        <w:jc w:val="both"/>
-        <w:rPr>
-          <w:rFonts w:ascii="Times New Roman" w:eastAsia="Times New Roman" w:hAnsi="Times New Roman" w:cs="Times New Roman"/>
-          <w:color w:val="000000"/>
-        </w:rPr>
-      </w:pPr>
-      <w:r>
-        <w:rPr>
-          <w:rFonts w:ascii="Times New Roman" w:eastAsia="Times New Roman" w:hAnsi="Times New Roman" w:cs="Times New Roman"/>
-          <w:color w:val="000000"/>
-        </w:rPr>
-        <w:br/>
-      </w:r>
-      <w:r>
-        <w:rPr>
-          <w:rFonts w:ascii="Times New Roman" w:eastAsia="Times New Roman" w:hAnsi="Times New Roman" w:cs="Times New Roman"/>
-          <w:b/>
-          <w:bCs/>
-          <w:color w:val="000000"/>
-        </w:rPr>
-        <w:t>We have implemented the following:</w:t>
-      </w:r>
-    </w:p>
-    <w:p>
-      <w:pPr>
-        <w:spacing w:after="0" w:line="240" w:lineRule="auto"/>
-        <w:jc w:val="both"/>
-        <w:rPr>
-          <w:rFonts w:ascii="Times New Roman" w:eastAsia="Times New Roman" w:hAnsi="Times New Roman" w:cs="Times New Roman"/>
-          <w:color w:val="000000"/>
-        </w:rPr>
-      </w:pPr>
-      <w:r>
-        <w:rPr>
-          <w:rFonts w:ascii="Times New Roman" w:eastAsia="Times New Roman" w:hAnsi="Times New Roman" w:cs="Times New Roman"/>
-          <w:color w:val="000000"/>
-        </w:rPr>
-        <w:t>      </w:t>
-      </w:r>
-      <w:r>
-        <w:rPr>
-          <w:rFonts w:ascii="Times New Roman" w:eastAsia="Times New Roman" w:hAnsi="Times New Roman" w:cs="Times New Roman"/>
-          <w:b/>
-          <w:bCs/>
-          <w:color w:val="000000"/>
-        </w:rPr>
-        <w:t>•</w:t>
-      </w:r>
-      <w:r>
-        <w:rPr>
-          <w:rFonts w:ascii="Times New Roman" w:eastAsia="Times New Roman" w:hAnsi="Times New Roman" w:cs="Times New Roman"/>
-          <w:color w:val="000000"/>
-        </w:rPr>
-        <w:t> Demographics and Interests Reporting</w:t>
-      </w:r>
-    </w:p>
-    <w:p>
-      <w:pPr>
-        <w:spacing w:after="0" w:line="240" w:lineRule="auto"/>
-        <w:jc w:val="both"/>
-        <w:rPr>
-          <w:rFonts w:ascii="Times New Roman" w:eastAsia="Times New Roman" w:hAnsi="Times New Roman" w:cs="Times New Roman"/>
-          <w:color w:val="000000"/>
-        </w:rPr>
-      </w:pPr>
-    </w:p>
-    <w:p>
-      <w:pPr>
-        <w:spacing w:after="0" w:line="240" w:lineRule="auto"/>
-        <w:jc w:val="both"/>
-        <w:rPr>
-          <w:rFonts w:ascii="Times New Roman" w:eastAsia="Times New Roman" w:hAnsi="Times New Roman" w:cs="Times New Roman"/>
-          <w:color w:val="000000"/>
-        </w:rPr>
-      </w:pPr>
-      <w:r>
-        <w:rPr>
-          <w:rFonts w:ascii="Times New Roman" w:eastAsia="Times New Roman" w:hAnsi="Times New Roman" w:cs="Times New Roman"/>
-          <w:color w:val="000000"/>
-        </w:rPr>
-        <w:t>We, along with third-party vendors such as Google use first-party cookies (such as the Google Analytics cookies) and third-party cookies (such as the DoubleClick cookie) or other third-party identifiers together to compile data regarding user interactions with ad impressions and other ad service functions as they relate to our website.</w:t>
-      </w:r>
-    </w:p>
-    <w:p>
-      <w:pPr>
-        <w:spacing w:after="0" w:line="240" w:lineRule="auto"/>
-        <w:jc w:val="both"/>
-        <w:rPr>
-          <w:rFonts w:ascii="Times New Roman" w:eastAsia="Times New Roman" w:hAnsi="Times New Roman" w:cs="Times New Roman"/>
-          <w:color w:val="000000"/>
-        </w:rPr>
-      </w:pPr>
-      <w:r>
-        <w:rPr>
-          <w:rFonts w:ascii="Times New Roman" w:eastAsia="Times New Roman" w:hAnsi="Times New Roman" w:cs="Times New Roman"/>
-          <w:color w:val="000000"/>
-        </w:rPr>
-        <w:br/>
-      </w:r>
-      <w:r>
-        <w:rPr>
-          <w:rFonts w:ascii="Times New Roman" w:eastAsia="Times New Roman" w:hAnsi="Times New Roman" w:cs="Times New Roman"/>
-          <w:b/>
-          <w:bCs/>
-          <w:color w:val="000000"/>
-        </w:rPr>
-        <w:t>Opting out:</w:t>
-      </w:r>
-      <w:r>
-        <w:rPr>
-          <w:rFonts w:ascii="Times New Roman" w:eastAsia="Times New Roman" w:hAnsi="Times New Roman" w:cs="Times New Roman"/>
-          <w:b/>
-          <w:bCs/>
-          <w:color w:val="000000"/>
-        </w:rPr>
-        <w:br/>
-        <w:t>Users can set preferences for how Google advertises to you using the Google Ad Settings page. Alternatively, you can opt out by visiting the Network Advertising Initiative Opt Out page or by using the Google Analytics Opt Out Browser add on.</w:t>
-      </w:r>
-    </w:p>
-    <w:p>
-      <w:pPr>
-        <w:spacing w:after="0" w:line="240" w:lineRule="auto"/>
-        <w:jc w:val="both"/>
-        <w:rPr>
-          <w:rFonts w:ascii="Times New Roman" w:eastAsia="Times New Roman" w:hAnsi="Times New Roman" w:cs="Times New Roman"/>
-          <w:b/>
-          <w:bCs/>
+    </w:p>
+    <w:p>
+      <w:pPr>
+        <w:spacing w:after="0" w:line="240" w:lineRule="auto"/>
+        <w:jc w:val="both"/>
+        <w:rPr>
+          <w:rFonts w:ascii="Times New Roman" w:eastAsia="Times New Roman" w:hAnsi="Times New Roman" w:cs="Times New Roman"/>
           <w:sz w:val="24"/>
           <w:szCs w:val="24"/>
         </w:rPr>
       </w:pPr>
-    </w:p>
-    <w:p>
-      <w:pPr>
-        <w:spacing w:after="0" w:line="240" w:lineRule="auto"/>
-        <w:jc w:val="both"/>
-        <w:rPr>
-          <w:rFonts w:ascii="Times New Roman" w:eastAsia="Times New Roman" w:hAnsi="Times New Roman" w:cs="Times New Roman"/>
+      <w:r>
+        <w:rPr>
+          <w:rFonts w:ascii="Times New Roman" w:eastAsia="Times New Roman" w:hAnsi="Times New Roman" w:cs="Times New Roman"/>
+          <w:b/>
+          <w:bCs/>
+          <w:color w:val="000000"/>
+        </w:rPr>
+        <w:t>Fair Information Practices</w:t>
+      </w:r>
+    </w:p>
+    <w:p>
+      <w:pPr>
+        <w:spacing w:after="0" w:line="240" w:lineRule="auto"/>
+        <w:jc w:val="both"/>
+        <w:rPr>
+          <w:rFonts w:ascii="Times New Roman" w:eastAsia="Times New Roman" w:hAnsi="Times New Roman" w:cs="Times New Roman"/>
+          <w:b/>
+          <w:bCs/>
           <w:sz w:val="24"/>
           <w:szCs w:val="24"/>
         </w:rPr>
       </w:pPr>
-      <w:r>
-        <w:rPr>
-          <w:rFonts w:ascii="Times New Roman" w:eastAsia="Times New Roman" w:hAnsi="Times New Roman" w:cs="Times New Roman"/>
-          <w:b/>
-          <w:bCs/>
-          <w:color w:val="000000"/>
-        </w:rPr>
-        <w:t>California Online Privacy Protection Act</w:t>
-      </w:r>
-    </w:p>
-    <w:p>
-      <w:pPr>
-        <w:spacing w:after="0" w:line="240" w:lineRule="auto"/>
-        <w:jc w:val="both"/>
-        <w:rPr>
-          <w:rFonts w:ascii="Times New Roman" w:eastAsia="Times New Roman" w:hAnsi="Times New Roman" w:cs="Times New Roman"/>
-          <w:b/>
-          <w:bCs/>
+    </w:p>
+    <w:p>
+      <w:pPr>
+        <w:spacing w:after="240" w:line="240" w:lineRule="auto"/>
+        <w:jc w:val="both"/>
+        <w:rPr>
+          <w:rFonts w:ascii="Times New Roman" w:eastAsia="Times New Roman" w:hAnsi="Times New Roman" w:cs="Times New Roman"/>
           <w:sz w:val="24"/>
           <w:szCs w:val="24"/>
         </w:rPr>
       </w:pPr>
-    </w:p>
-    <w:p>
-      <w:pPr>
-        <w:spacing w:after="0" w:line="240" w:lineRule="auto"/>
-        <w:jc w:val="both"/>
-        <w:rPr>
-          <w:rFonts w:ascii="Times New Roman" w:eastAsia="Times New Roman" w:hAnsi="Times New Roman" w:cs="Times New Roman"/>
-          <w:sz w:val="24"/>
-          <w:szCs w:val="24"/>
-        </w:rPr>
-      </w:pPr>
-      <w:proofErr w:type="spellStart"/>
-      <w:r>
-        <w:rPr>
-          <w:rFonts w:ascii="Times New Roman" w:eastAsia="Times New Roman" w:hAnsi="Times New Roman" w:cs="Times New Roman"/>
-          <w:b/>
-          <w:bCs/>
-          <w:color w:val="000000"/>
-        </w:rPr>
-        <w:t>CalOPPA</w:t>
-      </w:r>
-      <w:proofErr w:type="spellEnd"/>
-      <w:r>
-        <w:rPr>
-          <w:rFonts w:ascii="Times New Roman" w:eastAsia="Times New Roman" w:hAnsi="Times New Roman" w:cs="Times New Roman"/>
-          <w:b/>
-          <w:bCs/>
-          <w:color w:val="000000"/>
-        </w:rPr>
-        <w:t xml:space="preserve"> is the first state law in the nation to require commercial websites and online services to post a privacy policy. The law's reach stretches well beyond California to require any person or company in the United States (and conceivably the world) that operates websites collecting Personally Identifiable Information from California consumers to post a conspicuous privacy policy on its website stating exactly the information being collected and those individuals or companies with whom it is being shared. - See more at: http://consumercal.org/california-online-privacy-protection-act-caloppa/#sthash.0FdRbT51.dpuf</w:t>
+      <w:r>
+        <w:rPr>
+          <w:rFonts w:ascii="Times New Roman" w:eastAsia="Times New Roman" w:hAnsi="Times New Roman" w:cs="Times New Roman"/>
+          <w:b/>
+          <w:bCs/>
+          <w:color w:val="000000"/>
+        </w:rPr>
+        <w:t>The Fair Information Practices Principles form the backbone of privacy law in the United States and the concepts they include have played a significant role in the development of data protection laws around the globe. Understanding the Fair Information Practice Principles and how they should be implemented is critical to comply with the various privacy laws that protect personal information.</w:t>
+      </w:r>
+    </w:p>
+    <w:p>
+      <w:pPr>
+        <w:spacing w:after="0" w:line="240" w:lineRule="auto"/>
+        <w:jc w:val="both"/>
+        <w:rPr>
+          <w:rFonts w:ascii="Times New Roman" w:eastAsia="Times New Roman" w:hAnsi="Times New Roman" w:cs="Times New Roman"/>
+          <w:b/>
+          <w:bCs/>
+          <w:color w:val="000000"/>
+        </w:rPr>
+      </w:pPr>
+      <w:r>
+        <w:rPr>
+          <w:rFonts w:ascii="Times New Roman" w:eastAsia="Times New Roman" w:hAnsi="Times New Roman" w:cs="Times New Roman"/>
+          <w:b/>
+          <w:bCs/>
+          <w:color w:val="000000"/>
+        </w:rPr>
+        <w:t>In order to be in line with Fair Information Practices we will take the following responsive action, should a data breach occur:</w:t>
+      </w:r>
+    </w:p>
+    <w:p>
+      <w:pPr>
+        <w:spacing w:after="0" w:line="240" w:lineRule="auto"/>
+        <w:jc w:val="both"/>
+        <w:rPr>
+          <w:rFonts w:ascii="Times New Roman" w:eastAsia="Times New Roman" w:hAnsi="Times New Roman" w:cs="Times New Roman"/>
+          <w:b/>
+          <w:bCs/>
+          <w:color w:val="000000"/>
+        </w:rPr>
+      </w:pPr>
+      <w:r>
+        <w:rPr>
+          <w:rFonts w:ascii="Times New Roman" w:eastAsia="Times New Roman" w:hAnsi="Times New Roman" w:cs="Times New Roman"/>
+          <w:b/>
+          <w:bCs/>
+          <w:color w:val="000000"/>
+        </w:rPr>
+        <w:t>We will notify you via email</w:t>
+      </w:r>
+    </w:p>
+    <w:p>
+      <w:pPr>
+        <w:spacing w:after="0" w:line="240" w:lineRule="auto"/>
+        <w:jc w:val="both"/>
+        <w:rPr>
+          <w:rFonts w:ascii="Times New Roman" w:eastAsia="Times New Roman" w:hAnsi="Times New Roman" w:cs="Times New Roman"/>
+          <w:b/>
+          <w:bCs/>
+          <w:color w:val="000000"/>
+        </w:rPr>
+      </w:pPr>
+      <w:r>
+        <w:rPr>
+          <w:rFonts w:ascii="Times New Roman" w:eastAsia="Times New Roman" w:hAnsi="Times New Roman" w:cs="Times New Roman"/>
+          <w:b/>
+          <w:bCs/>
+          <w:color w:val="000000"/>
+        </w:rPr>
+        <w:t>      • Within 7 business days</w:t>
+      </w:r>
+    </w:p>
+    <w:p>
+      <w:pPr>
+        <w:spacing w:after="0" w:line="240" w:lineRule="auto"/>
+        <w:jc w:val="both"/>
+        <w:rPr>
+          <w:rFonts w:ascii="Times New Roman" w:eastAsia="Times New Roman" w:hAnsi="Times New Roman" w:cs="Times New Roman"/>
+          <w:b/>
+          <w:bCs/>
+          <w:color w:val="FF0000"/>
+        </w:rPr>
+      </w:pPr>
+      <w:r>
+        <w:rPr>
+          <w:rFonts w:ascii="Times New Roman" w:eastAsia="Times New Roman" w:hAnsi="Times New Roman" w:cs="Times New Roman"/>
+          <w:b/>
+          <w:bCs/>
+          <w:color w:val="FF0000"/>
+        </w:rPr>
+        <w:t>We will notify the users via in-site notification</w:t>
+      </w:r>
+    </w:p>
+    <w:p>
+      <w:pPr>
+        <w:spacing w:after="0" w:line="240" w:lineRule="auto"/>
+        <w:jc w:val="both"/>
+        <w:rPr>
+          <w:rFonts w:ascii="Times New Roman" w:eastAsia="Times New Roman" w:hAnsi="Times New Roman" w:cs="Times New Roman"/>
+          <w:b/>
+          <w:bCs/>
+          <w:color w:val="FF0000"/>
+        </w:rPr>
+      </w:pPr>
+      <w:r>
+        <w:rPr>
+          <w:rFonts w:ascii="Times New Roman" w:eastAsia="Times New Roman" w:hAnsi="Times New Roman" w:cs="Times New Roman"/>
+          <w:b/>
+          <w:bCs/>
+          <w:color w:val="FF0000"/>
+        </w:rPr>
+        <w:t>      • Within 7 business days</w:t>
       </w:r>
     </w:p>
     <w:p>
@@ -1246,550 +1806,14 @@
           <w:color w:val="000000"/>
         </w:rPr>
         <w:br/>
-        <w:t xml:space="preserve">According to </w:t>
-      </w:r>
-      <w:proofErr w:type="spellStart"/>
-      <w:r>
-        <w:rPr>
-          <w:rFonts w:ascii="Times New Roman" w:eastAsia="Times New Roman" w:hAnsi="Times New Roman" w:cs="Times New Roman"/>
-          <w:b/>
-          <w:bCs/>
-          <w:color w:val="000000"/>
-        </w:rPr>
-        <w:t>CalOPPA</w:t>
-      </w:r>
-      <w:proofErr w:type="spellEnd"/>
-      <w:r>
-        <w:rPr>
-          <w:rFonts w:ascii="Times New Roman" w:eastAsia="Times New Roman" w:hAnsi="Times New Roman" w:cs="Times New Roman"/>
-          <w:b/>
-          <w:bCs/>
-          <w:color w:val="000000"/>
-        </w:rPr>
-        <w:t>, we agree to the following:</w:t>
-      </w:r>
-    </w:p>
-    <w:p>
-      <w:pPr>
-        <w:spacing w:after="0" w:line="240" w:lineRule="auto"/>
-        <w:jc w:val="both"/>
-        <w:rPr>
-          <w:rFonts w:ascii="Times New Roman" w:eastAsia="Times New Roman" w:hAnsi="Times New Roman" w:cs="Times New Roman"/>
-          <w:b/>
-          <w:bCs/>
-          <w:color w:val="000000"/>
-        </w:rPr>
-      </w:pPr>
-      <w:r>
-        <w:rPr>
-          <w:rFonts w:ascii="Times New Roman" w:eastAsia="Times New Roman" w:hAnsi="Times New Roman" w:cs="Times New Roman"/>
-          <w:b/>
-          <w:bCs/>
-          <w:color w:val="000000"/>
-        </w:rPr>
-        <w:t>Users can visit our site anonymously.</w:t>
-      </w:r>
-    </w:p>
-    <w:p>
-      <w:pPr>
-        <w:spacing w:after="0" w:line="240" w:lineRule="auto"/>
-        <w:jc w:val="both"/>
-        <w:rPr>
-          <w:rFonts w:ascii="Times New Roman" w:eastAsia="Times New Roman" w:hAnsi="Times New Roman" w:cs="Times New Roman"/>
-          <w:b/>
-          <w:bCs/>
-          <w:color w:val="000000"/>
-        </w:rPr>
-      </w:pPr>
-      <w:r>
-        <w:rPr>
-          <w:rFonts w:ascii="Times New Roman" w:eastAsia="Times New Roman" w:hAnsi="Times New Roman" w:cs="Times New Roman"/>
-          <w:b/>
-          <w:bCs/>
-          <w:color w:val="000000"/>
-        </w:rPr>
-        <w:t>Once this privacy policy is created, we will add a link to it on our home page or as a minimum, on the first significant page after entering our website.</w:t>
-      </w:r>
-    </w:p>
-    <w:p>
-      <w:pPr>
-        <w:spacing w:after="0" w:line="240" w:lineRule="auto"/>
-        <w:jc w:val="both"/>
-        <w:rPr>
-          <w:rFonts w:ascii="Times New Roman" w:eastAsia="Times New Roman" w:hAnsi="Times New Roman" w:cs="Times New Roman"/>
-          <w:b/>
-          <w:bCs/>
-          <w:color w:val="000000"/>
-        </w:rPr>
-      </w:pPr>
-      <w:r>
-        <w:rPr>
-          <w:rFonts w:ascii="Times New Roman" w:eastAsia="Times New Roman" w:hAnsi="Times New Roman" w:cs="Times New Roman"/>
-          <w:b/>
-          <w:bCs/>
-          <w:color w:val="000000"/>
-        </w:rPr>
-        <w:t>Our Privacy Policy link includes the word 'Privacy' and can easily be found on the page specified above.</w:t>
-      </w:r>
-    </w:p>
-    <w:p>
-      <w:pPr>
-        <w:spacing w:after="0" w:line="240" w:lineRule="auto"/>
-        <w:jc w:val="both"/>
-        <w:rPr>
-          <w:rFonts w:ascii="Times New Roman" w:eastAsia="Times New Roman" w:hAnsi="Times New Roman" w:cs="Times New Roman"/>
-          <w:b/>
-          <w:bCs/>
-          <w:color w:val="000000"/>
-        </w:rPr>
-      </w:pPr>
-      <w:r>
-        <w:rPr>
-          <w:rFonts w:ascii="Times New Roman" w:eastAsia="Times New Roman" w:hAnsi="Times New Roman" w:cs="Times New Roman"/>
-          <w:b/>
-          <w:bCs/>
-          <w:color w:val="000000"/>
-        </w:rPr>
-        <w:br/>
-        <w:t>You will be notified of any Privacy Policy changes:</w:t>
-      </w:r>
-    </w:p>
-    <w:p>
-      <w:pPr>
-        <w:spacing w:after="0" w:line="240" w:lineRule="auto"/>
-        <w:jc w:val="both"/>
-        <w:rPr>
-          <w:rFonts w:ascii="Times New Roman" w:eastAsia="Times New Roman" w:hAnsi="Times New Roman" w:cs="Times New Roman"/>
-          <w:b/>
-          <w:bCs/>
-          <w:color w:val="000000"/>
-        </w:rPr>
-      </w:pPr>
-      <w:r>
-        <w:rPr>
-          <w:rFonts w:ascii="Times New Roman" w:eastAsia="Times New Roman" w:hAnsi="Times New Roman" w:cs="Times New Roman"/>
-          <w:b/>
-          <w:bCs/>
-          <w:color w:val="000000"/>
-        </w:rPr>
-        <w:t>      • On our Privacy Policy Page</w:t>
-      </w:r>
-    </w:p>
-    <w:p>
-      <w:pPr>
-        <w:spacing w:after="0" w:line="240" w:lineRule="auto"/>
-        <w:jc w:val="both"/>
-        <w:rPr>
-          <w:rFonts w:ascii="Times New Roman" w:eastAsia="Times New Roman" w:hAnsi="Times New Roman" w:cs="Times New Roman"/>
-          <w:b/>
-          <w:bCs/>
-          <w:color w:val="000000"/>
-        </w:rPr>
-      </w:pPr>
-      <w:r>
-        <w:rPr>
-          <w:rFonts w:ascii="Times New Roman" w:eastAsia="Times New Roman" w:hAnsi="Times New Roman" w:cs="Times New Roman"/>
-          <w:b/>
-          <w:bCs/>
-          <w:color w:val="000000"/>
-        </w:rPr>
-        <w:t>Can change your personal information:</w:t>
-      </w:r>
-    </w:p>
-    <w:p>
-      <w:pPr>
-        <w:spacing w:after="0" w:line="240" w:lineRule="auto"/>
-        <w:jc w:val="both"/>
-        <w:rPr>
-          <w:rFonts w:ascii="Times New Roman" w:eastAsia="Times New Roman" w:hAnsi="Times New Roman" w:cs="Times New Roman"/>
-          <w:b/>
-          <w:bCs/>
-          <w:color w:val="000000"/>
-        </w:rPr>
-      </w:pPr>
-      <w:r>
-        <w:rPr>
-          <w:rFonts w:ascii="Times New Roman" w:eastAsia="Times New Roman" w:hAnsi="Times New Roman" w:cs="Times New Roman"/>
-          <w:b/>
-          <w:bCs/>
-          <w:color w:val="000000"/>
-        </w:rPr>
-        <w:t>      • By emailing us</w:t>
-      </w:r>
-    </w:p>
-    <w:p>
-      <w:pPr>
-        <w:spacing w:after="0" w:line="240" w:lineRule="auto"/>
-        <w:jc w:val="both"/>
-        <w:rPr>
-          <w:rFonts w:ascii="Times New Roman" w:eastAsia="Times New Roman" w:hAnsi="Times New Roman" w:cs="Times New Roman"/>
-          <w:b/>
-          <w:bCs/>
-          <w:color w:val="000000"/>
-        </w:rPr>
-      </w:pPr>
-      <w:r>
-        <w:rPr>
-          <w:rFonts w:ascii="Times New Roman" w:eastAsia="Times New Roman" w:hAnsi="Times New Roman" w:cs="Times New Roman"/>
-          <w:b/>
-          <w:bCs/>
-          <w:color w:val="000000"/>
-        </w:rPr>
-        <w:br/>
-        <w:t>How does our site handle Do Not Track signals?</w:t>
-      </w:r>
-    </w:p>
-    <w:p>
-      <w:pPr>
-        <w:spacing w:after="0" w:line="240" w:lineRule="auto"/>
-        <w:jc w:val="both"/>
-        <w:rPr>
-          <w:rFonts w:ascii="Times New Roman" w:eastAsia="Times New Roman" w:hAnsi="Times New Roman" w:cs="Times New Roman"/>
-          <w:b/>
-          <w:bCs/>
-          <w:color w:val="000000"/>
-        </w:rPr>
-      </w:pPr>
-      <w:r>
-        <w:rPr>
-          <w:rFonts w:ascii="Times New Roman" w:eastAsia="Times New Roman" w:hAnsi="Times New Roman" w:cs="Times New Roman"/>
-          <w:b/>
-          <w:bCs/>
-          <w:color w:val="000000"/>
-        </w:rPr>
-        <w:t>We honor Do Not Track signals and Do Not Track, plant cookies, or use advertising when a Do Not Track (DNT) browser mechanism is in place.</w:t>
-      </w:r>
-    </w:p>
-    <w:p>
-      <w:pPr>
-        <w:spacing w:after="0" w:line="240" w:lineRule="auto"/>
-        <w:jc w:val="both"/>
-        <w:rPr>
-          <w:rFonts w:ascii="Times New Roman" w:eastAsia="Times New Roman" w:hAnsi="Times New Roman" w:cs="Times New Roman"/>
-          <w:b/>
-          <w:bCs/>
-          <w:color w:val="000000"/>
-        </w:rPr>
-      </w:pPr>
-      <w:r>
-        <w:rPr>
-          <w:rFonts w:ascii="Times New Roman" w:eastAsia="Times New Roman" w:hAnsi="Times New Roman" w:cs="Times New Roman"/>
-          <w:b/>
-          <w:bCs/>
-          <w:color w:val="000000"/>
-        </w:rPr>
-        <w:br/>
-        <w:t>Does our site allow third-party behavioral tracking?</w:t>
-      </w:r>
-    </w:p>
-    <w:p>
-      <w:pPr>
-        <w:spacing w:after="0" w:line="240" w:lineRule="auto"/>
-        <w:jc w:val="both"/>
-        <w:rPr>
-          <w:rFonts w:ascii="Times New Roman" w:eastAsia="Times New Roman" w:hAnsi="Times New Roman" w:cs="Times New Roman"/>
-          <w:b/>
-          <w:bCs/>
-          <w:color w:val="000000"/>
-        </w:rPr>
-      </w:pPr>
-      <w:r>
-        <w:rPr>
-          <w:rFonts w:ascii="Times New Roman" w:eastAsia="Times New Roman" w:hAnsi="Times New Roman" w:cs="Times New Roman"/>
-          <w:b/>
-          <w:bCs/>
-          <w:color w:val="000000"/>
-        </w:rPr>
-        <w:t>It's also important to note that we do not allow third-party behavioral tracking</w:t>
-      </w:r>
-    </w:p>
-    <w:p>
-      <w:pPr>
-        <w:spacing w:after="0" w:line="240" w:lineRule="auto"/>
-        <w:jc w:val="both"/>
-        <w:rPr>
-          <w:rFonts w:ascii="Times New Roman" w:eastAsia="Times New Roman" w:hAnsi="Times New Roman" w:cs="Times New Roman"/>
-          <w:b/>
-          <w:bCs/>
-          <w:sz w:val="24"/>
-          <w:szCs w:val="24"/>
-        </w:rPr>
-      </w:pPr>
-    </w:p>
-    <w:p>
-      <w:pPr>
-        <w:spacing w:after="0" w:line="240" w:lineRule="auto"/>
-        <w:jc w:val="both"/>
-        <w:rPr>
-          <w:rFonts w:ascii="Times New Roman" w:eastAsia="Times New Roman" w:hAnsi="Times New Roman" w:cs="Times New Roman"/>
-          <w:sz w:val="24"/>
-          <w:szCs w:val="24"/>
-        </w:rPr>
-      </w:pPr>
-      <w:r>
-        <w:rPr>
-          <w:rFonts w:ascii="Times New Roman" w:eastAsia="Times New Roman" w:hAnsi="Times New Roman" w:cs="Times New Roman"/>
-          <w:b/>
-          <w:bCs/>
-          <w:color w:val="000000"/>
-        </w:rPr>
-        <w:t>COPPA (Children Online Privacy Protection Act)</w:t>
-      </w:r>
-    </w:p>
-    <w:p>
-      <w:pPr>
-        <w:spacing w:after="0" w:line="240" w:lineRule="auto"/>
-        <w:jc w:val="both"/>
-        <w:rPr>
-          <w:rFonts w:ascii="Times New Roman" w:eastAsia="Times New Roman" w:hAnsi="Times New Roman" w:cs="Times New Roman"/>
-          <w:b/>
-          <w:bCs/>
-          <w:sz w:val="24"/>
-          <w:szCs w:val="24"/>
-        </w:rPr>
-      </w:pPr>
-    </w:p>
-    <w:p>
-      <w:pPr>
-        <w:spacing w:after="240" w:line="240" w:lineRule="auto"/>
-        <w:jc w:val="both"/>
-        <w:rPr>
-          <w:rFonts w:ascii="Times New Roman" w:eastAsia="Times New Roman" w:hAnsi="Times New Roman" w:cs="Times New Roman"/>
-          <w:sz w:val="24"/>
-          <w:szCs w:val="24"/>
-        </w:rPr>
-      </w:pPr>
-      <w:r>
-        <w:rPr>
-          <w:rFonts w:ascii="Times New Roman" w:eastAsia="Times New Roman" w:hAnsi="Times New Roman" w:cs="Times New Roman"/>
-          <w:b/>
-          <w:bCs/>
-          <w:color w:val="000000"/>
-        </w:rPr>
-        <w:t xml:space="preserve">When it comes to the collection of personal information from children under the age of 13 years old, the Children's Online Privacy Protection Act (COPPA) puts parents in control. The Federal Trade </w:t>
-      </w:r>
-      <w:r>
-        <w:rPr>
-          <w:rFonts w:ascii="Times New Roman" w:eastAsia="Times New Roman" w:hAnsi="Times New Roman" w:cs="Times New Roman"/>
-          <w:b/>
-          <w:bCs/>
-          <w:color w:val="000000"/>
-        </w:rPr>
-        <w:lastRenderedPageBreak/>
-        <w:t>Commission, United States' consumer protection agency, enforces the COPPA Rule, which spells out what operators of websites and online services must do to protect children's privacy and safety online.</w:t>
-      </w:r>
-    </w:p>
-    <w:p>
-      <w:pPr>
-        <w:spacing w:after="0" w:line="240" w:lineRule="auto"/>
-        <w:jc w:val="both"/>
-        <w:rPr>
-          <w:rFonts w:ascii="Times New Roman" w:eastAsia="Times New Roman" w:hAnsi="Times New Roman" w:cs="Times New Roman"/>
-          <w:b/>
-          <w:bCs/>
-          <w:color w:val="000000"/>
-        </w:rPr>
-      </w:pPr>
-      <w:r>
-        <w:rPr>
-          <w:rFonts w:ascii="Times New Roman" w:eastAsia="Times New Roman" w:hAnsi="Times New Roman" w:cs="Times New Roman"/>
-          <w:b/>
-          <w:bCs/>
-          <w:color w:val="000000"/>
-        </w:rPr>
-        <w:t>We do not specifically market to children under the age of 13 years old.</w:t>
-      </w:r>
-    </w:p>
-    <w:p>
-      <w:pPr>
-        <w:spacing w:after="0" w:line="240" w:lineRule="auto"/>
-        <w:jc w:val="both"/>
-        <w:rPr>
-          <w:rFonts w:ascii="Times New Roman" w:eastAsia="Times New Roman" w:hAnsi="Times New Roman" w:cs="Times New Roman"/>
-          <w:b/>
-          <w:bCs/>
-          <w:sz w:val="24"/>
-          <w:szCs w:val="24"/>
-        </w:rPr>
-      </w:pPr>
-    </w:p>
-    <w:p>
-      <w:pPr>
-        <w:spacing w:after="0" w:line="240" w:lineRule="auto"/>
-        <w:jc w:val="both"/>
-        <w:rPr>
-          <w:rFonts w:ascii="Times New Roman" w:eastAsia="Times New Roman" w:hAnsi="Times New Roman" w:cs="Times New Roman"/>
-          <w:sz w:val="24"/>
-          <w:szCs w:val="24"/>
-        </w:rPr>
-      </w:pPr>
-      <w:r>
-        <w:rPr>
-          <w:rFonts w:ascii="Times New Roman" w:eastAsia="Times New Roman" w:hAnsi="Times New Roman" w:cs="Times New Roman"/>
-          <w:b/>
-          <w:bCs/>
-          <w:color w:val="000000"/>
-        </w:rPr>
-        <w:t>Fair Information Practices</w:t>
-      </w:r>
-    </w:p>
-    <w:p>
-      <w:pPr>
-        <w:spacing w:after="0" w:line="240" w:lineRule="auto"/>
-        <w:jc w:val="both"/>
-        <w:rPr>
-          <w:rFonts w:ascii="Times New Roman" w:eastAsia="Times New Roman" w:hAnsi="Times New Roman" w:cs="Times New Roman"/>
-          <w:b/>
-          <w:bCs/>
-          <w:sz w:val="24"/>
-          <w:szCs w:val="24"/>
-        </w:rPr>
-      </w:pPr>
-    </w:p>
-    <w:p>
-      <w:pPr>
-        <w:spacing w:after="240" w:line="240" w:lineRule="auto"/>
-        <w:jc w:val="both"/>
-        <w:rPr>
-          <w:rFonts w:ascii="Times New Roman" w:eastAsia="Times New Roman" w:hAnsi="Times New Roman" w:cs="Times New Roman"/>
-          <w:sz w:val="24"/>
-          <w:szCs w:val="24"/>
-        </w:rPr>
-      </w:pPr>
-      <w:r>
-        <w:rPr>
-          <w:rFonts w:ascii="Times New Roman" w:eastAsia="Times New Roman" w:hAnsi="Times New Roman" w:cs="Times New Roman"/>
-          <w:b/>
-          <w:bCs/>
-          <w:color w:val="000000"/>
-        </w:rPr>
-        <w:t>The Fair Information Practices Principles form the backbone of privacy law in the United States and the concepts they include have played a significant role in the development of data protection laws around the globe. Understanding the Fair Information Practice Principles and how they should be implemented is critical to comply with the various privacy laws that protect personal information.</w:t>
-      </w:r>
-    </w:p>
-    <w:p>
-      <w:pPr>
-        <w:spacing w:after="0" w:line="240" w:lineRule="auto"/>
-        <w:jc w:val="both"/>
-        <w:rPr>
-          <w:rFonts w:ascii="Times New Roman" w:eastAsia="Times New Roman" w:hAnsi="Times New Roman" w:cs="Times New Roman"/>
-          <w:b/>
-          <w:bCs/>
-          <w:color w:val="000000"/>
-        </w:rPr>
-      </w:pPr>
-      <w:r>
-        <w:rPr>
-          <w:rFonts w:ascii="Times New Roman" w:eastAsia="Times New Roman" w:hAnsi="Times New Roman" w:cs="Times New Roman"/>
-          <w:b/>
-          <w:bCs/>
-          <w:color w:val="000000"/>
-        </w:rPr>
-        <w:t>In order to be in line with Fair Information Practices we will take the following responsive action, should a data breach occur:</w:t>
-      </w:r>
-    </w:p>
-    <w:p>
-      <w:pPr>
-        <w:spacing w:after="0" w:line="240" w:lineRule="auto"/>
-        <w:jc w:val="both"/>
-        <w:rPr>
-          <w:rFonts w:ascii="Times New Roman" w:eastAsia="Times New Roman" w:hAnsi="Times New Roman" w:cs="Times New Roman"/>
-          <w:b/>
-          <w:bCs/>
-          <w:color w:val="000000"/>
-        </w:rPr>
-      </w:pPr>
-      <w:r>
-        <w:rPr>
-          <w:rFonts w:ascii="Times New Roman" w:eastAsia="Times New Roman" w:hAnsi="Times New Roman" w:cs="Times New Roman"/>
-          <w:b/>
-          <w:bCs/>
-          <w:color w:val="000000"/>
-        </w:rPr>
-        <w:t>We will notify you via email</w:t>
-      </w:r>
-    </w:p>
-    <w:p>
-      <w:pPr>
-        <w:spacing w:after="0" w:line="240" w:lineRule="auto"/>
-        <w:jc w:val="both"/>
-        <w:rPr>
-          <w:rFonts w:ascii="Times New Roman" w:eastAsia="Times New Roman" w:hAnsi="Times New Roman" w:cs="Times New Roman"/>
-          <w:b/>
-          <w:bCs/>
-          <w:color w:val="000000"/>
-        </w:rPr>
-      </w:pPr>
-      <w:r>
-        <w:rPr>
-          <w:rFonts w:ascii="Times New Roman" w:eastAsia="Times New Roman" w:hAnsi="Times New Roman" w:cs="Times New Roman"/>
-          <w:b/>
-          <w:bCs/>
-          <w:color w:val="000000"/>
-        </w:rPr>
-        <w:t>      • Within 7 business days</w:t>
-      </w:r>
-    </w:p>
-    <w:p>
-      <w:pPr>
-        <w:spacing w:after="0" w:line="240" w:lineRule="auto"/>
-        <w:jc w:val="both"/>
-        <w:rPr>
-          <w:rFonts w:ascii="Times New Roman" w:eastAsia="Times New Roman" w:hAnsi="Times New Roman" w:cs="Times New Roman"/>
-          <w:b/>
-          <w:bCs/>
-          <w:color w:val="000000"/>
-        </w:rPr>
-      </w:pPr>
-      <w:r>
-        <w:rPr>
-          <w:rFonts w:ascii="Times New Roman" w:eastAsia="Times New Roman" w:hAnsi="Times New Roman" w:cs="Times New Roman"/>
-          <w:b/>
-          <w:bCs/>
-          <w:color w:val="000000"/>
-        </w:rPr>
-        <w:t>We will notify the users via in-site notification</w:t>
-      </w:r>
-    </w:p>
-    <w:p>
-      <w:pPr>
-        <w:spacing w:after="0" w:line="240" w:lineRule="auto"/>
-        <w:jc w:val="both"/>
-        <w:rPr>
-          <w:rFonts w:ascii="Times New Roman" w:eastAsia="Times New Roman" w:hAnsi="Times New Roman" w:cs="Times New Roman"/>
-          <w:b/>
-          <w:bCs/>
-          <w:color w:val="000000"/>
-        </w:rPr>
-      </w:pPr>
-      <w:r>
-        <w:rPr>
-          <w:rFonts w:ascii="Times New Roman" w:eastAsia="Times New Roman" w:hAnsi="Times New Roman" w:cs="Times New Roman"/>
-          <w:b/>
-          <w:bCs/>
-          <w:color w:val="000000"/>
-        </w:rPr>
-        <w:t>      • Within 7 business days</w:t>
-      </w:r>
-    </w:p>
-    <w:p>
-      <w:pPr>
-        <w:spacing w:after="0" w:line="240" w:lineRule="auto"/>
-        <w:jc w:val="both"/>
-        <w:rPr>
-          <w:rFonts w:ascii="Times New Roman" w:eastAsia="Times New Roman" w:hAnsi="Times New Roman" w:cs="Times New Roman"/>
-          <w:b/>
-          <w:bCs/>
-          <w:color w:val="000000"/>
-        </w:rPr>
-      </w:pPr>
-      <w:r>
-        <w:rPr>
-          <w:rFonts w:ascii="Times New Roman" w:eastAsia="Times New Roman" w:hAnsi="Times New Roman" w:cs="Times New Roman"/>
-          <w:b/>
-          <w:bCs/>
-          <w:color w:val="000000"/>
-        </w:rPr>
-        <w:br/>
+      </w:r>
+      <w:r>
+        <w:rPr>
+          <w:rFonts w:ascii="Times New Roman" w:eastAsia="Times New Roman" w:hAnsi="Times New Roman" w:cs="Times New Roman"/>
+          <w:b/>
+          <w:bCs/>
+          <w:color w:val="FF0000"/>
+        </w:rPr>
         <w:t>We also agree to the Individual Redress Principle which requires that individuals have the right to legally pursue enforceable rights against data collectors and processors who fail to adhere to the law. This principle requires not only that individuals have enforceable rights against data users, but also that individuals have recourse to courts or government agencies to investigate and/or prosecute non-compliance by data processors.</w:t>
       </w:r>
     </w:p>
@@ -2387,7 +2411,7 @@
 </file>
 
 <file path=word/styles.xml><?xml version="1.0" encoding="utf-8"?>
-<w:styles xmlns:mc="http://schemas.openxmlformats.org/markup-compatibility/2006" xmlns:r="http://schemas.openxmlformats.org/officeDocument/2006/relationships" xmlns:w="http://schemas.openxmlformats.org/wordprocessingml/2006/main" xmlns:w14="http://schemas.microsoft.com/office/word/2010/wordml" xmlns:w15="http://schemas.microsoft.com/office/word/2012/wordml" xmlns:w16cid="http://schemas.microsoft.com/office/word/2016/wordml/cid" xmlns:w16se="http://schemas.microsoft.com/office/word/2015/wordml/symex" mc:Ignorable="w14 w15 w16se w16cid">
+<w:styles xmlns:mc="http://schemas.openxmlformats.org/markup-compatibility/2006" xmlns:r="http://schemas.openxmlformats.org/officeDocument/2006/relationships" xmlns:w="http://schemas.openxmlformats.org/wordprocessingml/2006/main" xmlns:w14="http://schemas.microsoft.com/office/word/2010/wordml" xmlns:w15="http://schemas.microsoft.com/office/word/2012/wordml" mc:Ignorable="w14 w15">
   <w:docDefaults>
     <w:rPrDefault>
       <w:rPr>
@@ -2403,7 +2427,7 @@
       </w:pPr>
     </w:pPrDefault>
   </w:docDefaults>
-  <w:latentStyles w:defLockedState="0" w:defUIPriority="99" w:defSemiHidden="0" w:defUnhideWhenUsed="0" w:defQFormat="0" w:count="375">
+  <w:latentStyles w:defLockedState="0" w:defUIPriority="99" w:defSemiHidden="0" w:defUnhideWhenUsed="0" w:defQFormat="0" w:count="382">
     <w:lsdException w:name="Normal" w:uiPriority="0" w:qFormat="1"/>
     <w:lsdException w:name="heading 1" w:uiPriority="9" w:qFormat="1"/>
     <w:lsdException w:name="heading 2" w:semiHidden="1" w:uiPriority="9" w:unhideWhenUsed="1" w:qFormat="1"/>
@@ -2509,6 +2533,7 @@
     <w:lsdException w:name="HTML Sample" w:semiHidden="1" w:unhideWhenUsed="1"/>
     <w:lsdException w:name="HTML Typewriter" w:semiHidden="1" w:unhideWhenUsed="1"/>
     <w:lsdException w:name="HTML Variable" w:semiHidden="1" w:unhideWhenUsed="1"/>
+    <w:lsdException w:name="Normal Table" w:semiHidden="1" w:unhideWhenUsed="1"/>
     <w:lsdException w:name="annotation subject" w:semiHidden="1" w:unhideWhenUsed="1"/>
     <w:lsdException w:name="No List" w:semiHidden="1" w:unhideWhenUsed="1"/>
     <w:lsdException w:name="Outline List 1" w:semiHidden="1" w:unhideWhenUsed="1"/>
@@ -2554,9 +2579,11 @@
     <w:lsdException w:name="Table Subtle 1" w:semiHidden="1" w:unhideWhenUsed="1"/>
     <w:lsdException w:name="Table Subtle 2" w:semiHidden="1" w:unhideWhenUsed="1"/>
     <w:lsdException w:name="Table Web 1" w:semiHidden="1" w:unhideWhenUsed="1"/>
+    <w:lsdException w:name="Table Web 2" w:semiHidden="1" w:unhideWhenUsed="1"/>
     <w:lsdException w:name="Table Web 3" w:semiHidden="1" w:unhideWhenUsed="1"/>
     <w:lsdException w:name="Balloon Text" w:semiHidden="1" w:unhideWhenUsed="1"/>
     <w:lsdException w:name="Table Grid" w:uiPriority="39"/>
+    <w:lsdException w:name="Table Theme" w:semiHidden="1" w:unhideWhenUsed="1"/>
     <w:lsdException w:name="Placeholder Text" w:semiHidden="1"/>
     <w:lsdException w:name="No Spacing" w:uiPriority="1" w:qFormat="1"/>
     <w:lsdException w:name="Light Shading" w:uiPriority="60"/>
@@ -2774,8 +2801,6 @@
     <w:lsdException w:name="List Table 7 Colorful Accent 6" w:uiPriority="52"/>
     <w:lsdException w:name="Mention" w:semiHidden="1" w:unhideWhenUsed="1"/>
     <w:lsdException w:name="Smart Hyperlink" w:semiHidden="1" w:unhideWhenUsed="1"/>
-    <w:lsdException w:name="Hashtag" w:semiHidden="1" w:unhideWhenUsed="1"/>
-    <w:lsdException w:name="Unresolved Mention" w:semiHidden="1" w:unhideWhenUsed="1"/>
   </w:latentStyles>
   <w:style w:type="paragraph" w:default="1" w:styleId="Normal">
     <w:name w:val="Normal"/>

</xml_diff>